<commit_message>
environment and gui update
</commit_message>
<xml_diff>
--- a/Inventory Turnover User Guide.docx
+++ b/Inventory Turnover User Guide.docx
@@ -36,7 +36,7 @@
                 <w:noProof/>
               </w:rPr>
               <w:drawing>
-                <wp:inline distT="0" distB="0" distL="0" distR="0" wp14:anchorId="39BE043D" wp14:editId="0D13267D">
+                <wp:inline distT="0" distB="0" distL="0" distR="0" wp14:anchorId="39BE043D" wp14:editId="1002AE9B">
                   <wp:extent cx="1657350" cy="497205"/>
                   <wp:effectExtent l="0" t="0" r="0" b="0"/>
                   <wp:docPr id="23" name="Picture 23" descr="USAID Logo"/>
@@ -51,7 +51,7 @@
                           <pic:cNvPicPr/>
                         </pic:nvPicPr>
                         <pic:blipFill>
-                          <a:blip r:embed="rId11" cstate="print">
+                          <a:blip r:embed="rId12" cstate="print">
                             <a:extLst>
                               <a:ext uri="{28A0092B-C50C-407E-A947-70E740481C1C}">
                                 <a14:useLocalDpi xmlns:a14="http://schemas.microsoft.com/office/drawing/2010/main" val="0"/>
@@ -270,7 +270,24 @@
                 <w:sz w:val="48"/>
                 <w:szCs w:val="48"/>
               </w:rPr>
-              <w:t>Inventory Turnover Analysis</w:t>
+              <w:t xml:space="preserve">Inventory Turnover </w:t>
+            </w:r>
+            <w:commentRangeStart w:id="0"/>
+            <w:r>
+              <w:rPr>
+                <w:rFonts w:ascii="Gill Sans MT" w:eastAsia="Gill Sans MT" w:hAnsi="Gill Sans MT" w:cs="Gill Sans MT"/>
+                <w:color w:val="BA0C2F"/>
+                <w:sz w:val="48"/>
+                <w:szCs w:val="48"/>
+              </w:rPr>
+              <w:t>Analysis</w:t>
+            </w:r>
+            <w:commentRangeEnd w:id="0"/>
+            <w:r>
+              <w:rPr>
+                <w:rStyle w:val="CommentReference"/>
+              </w:rPr>
+              <w:commentReference w:id="0"/>
             </w:r>
           </w:p>
           <w:p>
@@ -593,7 +610,7 @@
         </w:rPr>
         <w:t xml:space="preserve"> Group, Population Services International, SGS Nederland B.V., and University Research Co., LLC. To learn more, visit </w:t>
       </w:r>
-      <w:hyperlink r:id="rId12">
+      <w:hyperlink r:id="rId17">
         <w:r>
           <w:rPr>
             <w:rStyle w:val="Hyperlink"/>
@@ -907,6 +924,7 @@
           <w:szCs w:val="44"/>
         </w:rPr>
       </w:pPr>
+      <w:commentRangeStart w:id="1"/>
       <w:r>
         <w:rPr>
           <w:b/>
@@ -938,6 +956,13 @@
         </w:rPr>
         <w:t>User Guide</w:t>
       </w:r>
+      <w:commentRangeEnd w:id="1"/>
+      <w:r>
+        <w:rPr>
+          <w:rStyle w:val="CommentReference"/>
+        </w:rPr>
+        <w:commentReference w:id="1"/>
+      </w:r>
     </w:p>
     <w:p>
       <w:pPr>
@@ -972,10 +997,26 @@
           <w:b/>
           <w:bCs/>
         </w:rPr>
-        <w:t>Step 1</w:t>
-      </w:r>
-      <w:r>
-        <w:t xml:space="preserve"> need</w:t>
+        <w:t>User System setup</w:t>
+      </w:r>
+      <w:r>
+        <w:t xml:space="preserve"> </w:t>
+      </w:r>
+      <w:r>
+        <w:t xml:space="preserve">and </w:t>
+      </w:r>
+      <w:r>
+        <w:rPr>
+          <w:b/>
+          <w:bCs/>
+        </w:rPr>
+        <w:t>step 1.6</w:t>
+      </w:r>
+      <w:r>
+        <w:t xml:space="preserve"> </w:t>
+      </w:r>
+      <w:r>
+        <w:t>need</w:t>
       </w:r>
       <w:r>
         <w:t>s</w:t>
@@ -1002,20 +1043,20 @@
         <w:t xml:space="preserve">If </w:t>
       </w:r>
       <w:r>
-        <w:t xml:space="preserve">python and the packages to run the tool are already installed, skip to </w:t>
-      </w:r>
-      <w:r>
-        <w:t>S</w:t>
-      </w:r>
-      <w:r>
-        <w:t>tep 2.</w:t>
+        <w:t xml:space="preserve">python and the packages to run the tool are already installed, </w:t>
+      </w:r>
+      <w:r>
+        <w:t>start from step 1.1</w:t>
+      </w:r>
+      <w:r>
+        <w:t>.</w:t>
       </w:r>
     </w:p>
     <w:p>
       <w:pPr>
         <w:pStyle w:val="Heading2"/>
       </w:pPr>
-      <w:bookmarkStart w:id="0" w:name="_Toc161406799"/>
+      <w:bookmarkStart w:id="2" w:name="_Toc161406799"/>
       <w:r>
         <w:t xml:space="preserve">Step </w:t>
       </w:r>
@@ -1025,7 +1066,7 @@
       <w:r>
         <w:t xml:space="preserve"> </w:t>
       </w:r>
-      <w:bookmarkEnd w:id="0"/>
+      <w:bookmarkEnd w:id="2"/>
       <w:r>
         <w:t>User System Setup</w:t>
       </w:r>
@@ -1056,7 +1097,7 @@
         </w:rPr>
         <w:t xml:space="preserve">Install the latest version of python from this webpage </w:t>
       </w:r>
-      <w:hyperlink r:id="rId13" w:history="1">
+      <w:hyperlink r:id="rId18" w:history="1">
         <w:r>
           <w:rPr>
             <w:rStyle w:val="Hyperlink"/>
@@ -1095,6 +1136,12 @@
         </w:rPr>
         <w:t xml:space="preserve"> Go through the installation prompts on your computer as directed.</w:t>
       </w:r>
+      <w:r>
+        <w:rPr>
+          <w:rStyle w:val="ms-breadcrumb-item"/>
+        </w:rPr>
+        <w:t xml:space="preserve"> Alternatively, reach out to your IT department for help installing python. </w:t>
+      </w:r>
     </w:p>
     <w:p>
       <w:pPr>
@@ -1143,7 +1190,13 @@
         <w:t>command prompt</w:t>
       </w:r>
       <w:r>
-        <w:t xml:space="preserve"> on your PC</w:t>
+        <w:t xml:space="preserve"> on your </w:t>
+      </w:r>
+      <w:r>
+        <w:t xml:space="preserve">computer by </w:t>
+      </w:r>
+      <w:r>
+        <w:t>searching for it in your desktop search bar</w:t>
       </w:r>
       <w:r>
         <w:t xml:space="preserve"> and navigate to the </w:t>
@@ -1157,13 +1210,12 @@
     </w:p>
     <w:p>
       <w:pPr>
-        <w:pStyle w:val="ListParagraph"/>
-        <w:numPr>
-          <w:ilvl w:val="0"/>
-          <w:numId w:val="13"/>
-        </w:numPr>
         <w:spacing w:after="0" w:line="240" w:lineRule="auto"/>
-      </w:pPr>
+        <w:ind w:left="270"/>
+      </w:pPr>
+      <w:r>
+        <w:t xml:space="preserve">1.1 </w:t>
+      </w:r>
       <w:r>
         <w:t>Copy the path to the folder – Right click on the folder name (highlighted below) and select Copy address.</w:t>
       </w:r>
@@ -1189,7 +1241,7 @@
                     <pic:cNvPicPr/>
                   </pic:nvPicPr>
                   <pic:blipFill>
-                    <a:blip r:embed="rId14">
+                    <a:blip r:embed="rId19">
                       <a:extLst>
                         <a:ext uri="{28A0092B-C50C-407E-A947-70E740481C1C}">
                           <a14:useLocalDpi xmlns:a14="http://schemas.microsoft.com/office/drawing/2010/main" val="0"/>
@@ -1221,8 +1273,8 @@
       <w:pPr>
         <w:pStyle w:val="ListParagraph"/>
         <w:numPr>
-          <w:ilvl w:val="0"/>
-          <w:numId w:val="13"/>
+          <w:ilvl w:val="1"/>
+          <w:numId w:val="19"/>
         </w:numPr>
         <w:spacing w:after="0" w:line="240" w:lineRule="auto"/>
         <w:rPr>
@@ -1233,19 +1285,7 @@
         <w:rPr>
           <w:rFonts w:cstheme="minorHAnsi"/>
         </w:rPr>
-        <w:t>To navigate to the program folder in the command prompt en</w:t>
-      </w:r>
-      <w:r>
-        <w:rPr>
-          <w:rFonts w:cstheme="minorHAnsi"/>
-        </w:rPr>
-        <w:t>t</w:t>
-      </w:r>
-      <w:r>
-        <w:rPr>
-          <w:rFonts w:cstheme="minorHAnsi"/>
-        </w:rPr>
-        <w:t>er the following code after the &gt;</w:t>
+        <w:t>To navigate to the program folder in the command prompt enter the following code after the &gt;</w:t>
       </w:r>
     </w:p>
     <w:p>
@@ -1316,6 +1356,7 @@
           <w:rFonts w:ascii="Courier New" w:hAnsi="Courier New" w:cs="Courier New"/>
           <w:noProof/>
         </w:rPr>
+        <w:lastRenderedPageBreak/>
         <w:drawing>
           <wp:inline distT="0" distB="0" distL="0" distR="0" wp14:anchorId="1392FACD" wp14:editId="5FB9DB6F">
             <wp:extent cx="5943600" cy="1670685"/>
@@ -1332,7 +1373,7 @@
                     <pic:cNvPicPr/>
                   </pic:nvPicPr>
                   <pic:blipFill>
-                    <a:blip r:embed="rId15"/>
+                    <a:blip r:embed="rId20"/>
                     <a:stretch>
                       <a:fillRect/>
                     </a:stretch>
@@ -1357,8 +1398,8 @@
       <w:pPr>
         <w:pStyle w:val="ListParagraph"/>
         <w:numPr>
-          <w:ilvl w:val="0"/>
-          <w:numId w:val="13"/>
+          <w:ilvl w:val="1"/>
+          <w:numId w:val="19"/>
         </w:numPr>
         <w:spacing w:after="0" w:line="240" w:lineRule="auto"/>
         <w:rPr>
@@ -1385,7 +1426,6 @@
           <w:rFonts w:ascii="Courier New" w:hAnsi="Courier New" w:cs="Courier New"/>
           <w:noProof/>
         </w:rPr>
-        <w:lastRenderedPageBreak/>
         <w:drawing>
           <wp:inline distT="0" distB="0" distL="0" distR="0" wp14:anchorId="36E65955" wp14:editId="1DDB6DF0">
             <wp:extent cx="5943600" cy="1123315"/>
@@ -1402,7 +1442,7 @@
                     <pic:cNvPicPr/>
                   </pic:nvPicPr>
                   <pic:blipFill>
-                    <a:blip r:embed="rId16"/>
+                    <a:blip r:embed="rId21"/>
                     <a:stretch>
                       <a:fillRect/>
                     </a:stretch>
@@ -1427,13 +1467,350 @@
       <w:pPr>
         <w:pStyle w:val="ListParagraph"/>
         <w:numPr>
-          <w:ilvl w:val="0"/>
-          <w:numId w:val="13"/>
+          <w:ilvl w:val="1"/>
+          <w:numId w:val="19"/>
         </w:numPr>
         <w:spacing w:after="0" w:line="240" w:lineRule="auto"/>
-      </w:pPr>
-      <w:r>
-        <w:t>Enter the following text into the command prompt:</w:t>
+        <w:rPr>
+          <w:i/>
+          <w:iCs/>
+        </w:rPr>
+      </w:pPr>
+      <w:r>
+        <w:t xml:space="preserve">To activate virtual </w:t>
+      </w:r>
+      <w:r>
+        <w:t>environment:</w:t>
+      </w:r>
+      <w:r>
+        <w:t xml:space="preserve"> </w:t>
+      </w:r>
+      <w:r>
+        <w:rPr>
+          <w:i/>
+          <w:iCs/>
+        </w:rPr>
+        <w:t>(optional step but recommended to</w:t>
+      </w:r>
+      <w:r>
+        <w:rPr>
+          <w:i/>
+          <w:iCs/>
+        </w:rPr>
+        <w:t xml:space="preserve"> avoid dependency conflict</w:t>
+      </w:r>
+      <w:r>
+        <w:rPr>
+          <w:i/>
+          <w:iCs/>
+        </w:rPr>
+        <w:t>s)</w:t>
+      </w:r>
+    </w:p>
+    <w:p>
+      <w:pPr>
+        <w:pStyle w:val="ListParagraph"/>
+        <w:ind w:left="630"/>
+      </w:pPr>
+      <w:r>
+        <w:rPr>
+          <w:rFonts w:ascii="Courier New" w:hAnsi="Courier New" w:cs="Courier New"/>
+        </w:rPr>
+        <w:t>cd IT_env/Scripts</w:t>
+      </w:r>
+      <w:r>
+        <w:rPr>
+          <w:rFonts w:ascii="Courier New" w:hAnsi="Courier New" w:cs="Courier New"/>
+        </w:rPr>
+        <w:t xml:space="preserve"> </w:t>
+      </w:r>
+      <w:r>
+        <w:t>press enter</w:t>
+      </w:r>
+      <w:r>
+        <w:t xml:space="preserve"> then</w:t>
+      </w:r>
+      <w:r>
+        <w:t xml:space="preserve"> type </w:t>
+      </w:r>
+      <w:r>
+        <w:rPr>
+          <w:rFonts w:ascii="Courier New" w:hAnsi="Courier New" w:cs="Courier New"/>
+        </w:rPr>
+        <w:t>activate</w:t>
+      </w:r>
+      <w:r>
+        <w:rPr>
+          <w:rFonts w:ascii="Courier New" w:hAnsi="Courier New" w:cs="Courier New"/>
+        </w:rPr>
+        <w:t xml:space="preserve"> </w:t>
+      </w:r>
+      <w:r>
+        <w:t>and enter</w:t>
+      </w:r>
+      <w:r>
+        <w:t xml:space="preserve">. </w:t>
+      </w:r>
+      <w:r>
+        <w:t>#</w:t>
+      </w:r>
+      <w:r>
+        <w:t>On Windows</w:t>
+      </w:r>
+    </w:p>
+    <w:p>
+      <w:pPr>
+        <w:pStyle w:val="ListParagraph"/>
+        <w:ind w:left="630"/>
+      </w:pPr>
+      <w:r>
+        <w:rPr>
+          <w:rFonts w:ascii="Courier New" w:hAnsi="Courier New" w:cs="Courier New"/>
+        </w:rPr>
+        <w:t xml:space="preserve">source </w:t>
+      </w:r>
+      <w:r>
+        <w:rPr>
+          <w:rFonts w:ascii="Courier New" w:hAnsi="Courier New" w:cs="Courier New"/>
+        </w:rPr>
+        <w:t>IT_env</w:t>
+      </w:r>
+      <w:r>
+        <w:rPr>
+          <w:rFonts w:ascii="Courier New" w:hAnsi="Courier New" w:cs="Courier New"/>
+        </w:rPr>
+        <w:t>/bin/activate</w:t>
+      </w:r>
+      <w:r>
+        <w:t xml:space="preserve"> # On Linux or macOS</w:t>
+      </w:r>
+    </w:p>
+    <w:p>
+      <w:pPr>
+        <w:pStyle w:val="ListParagraph"/>
+        <w:ind w:left="630"/>
+      </w:pPr>
+      <w:r>
+        <w:t>(IT_env) before your path</w:t>
+      </w:r>
+      <w:r>
+        <w:t xml:space="preserve"> indicates you are now inside virtual environment</w:t>
+      </w:r>
+    </w:p>
+    <w:p>
+      <w:pPr>
+        <w:pStyle w:val="ListParagraph"/>
+        <w:ind w:left="630"/>
+        <w:rPr>
+          <w:rFonts w:ascii="Courier New" w:hAnsi="Courier New" w:cs="Courier New"/>
+        </w:rPr>
+      </w:pPr>
+      <w:r>
+        <w:rPr>
+          <w:sz w:val="20"/>
+          <w:szCs w:val="20"/>
+        </w:rPr>
+        <w:t>Note: To exit the virtu</w:t>
+      </w:r>
+      <w:r>
+        <w:rPr>
+          <w:sz w:val="20"/>
+          <w:szCs w:val="20"/>
+        </w:rPr>
+        <w:t>al</w:t>
+      </w:r>
+      <w:r>
+        <w:rPr>
+          <w:sz w:val="20"/>
+          <w:szCs w:val="20"/>
+        </w:rPr>
+        <w:t xml:space="preserve"> environment </w:t>
+      </w:r>
+      <w:r>
+        <w:rPr>
+          <w:sz w:val="20"/>
+          <w:szCs w:val="20"/>
+        </w:rPr>
+        <w:t>enter</w:t>
+      </w:r>
+      <w:r>
+        <w:t xml:space="preserve"> </w:t>
+      </w:r>
+      <w:r>
+        <w:rPr>
+          <w:rFonts w:ascii="Courier New" w:hAnsi="Courier New" w:cs="Courier New"/>
+          <w:sz w:val="20"/>
+          <w:szCs w:val="20"/>
+        </w:rPr>
+        <w:t>deactivate</w:t>
+      </w:r>
+    </w:p>
+    <w:p>
+      <w:pPr>
+        <w:pStyle w:val="ListParagraph"/>
+        <w:ind w:left="630"/>
+        <w:rPr>
+          <w:rFonts w:ascii="Courier New" w:hAnsi="Courier New" w:cs="Courier New"/>
+        </w:rPr>
+      </w:pPr>
+      <w:r>
+        <w:rPr>
+          <w:rFonts w:ascii="Courier New" w:hAnsi="Courier New" w:cs="Courier New"/>
+        </w:rPr>
+        <w:drawing>
+          <wp:inline distT="0" distB="0" distL="0" distR="0" wp14:anchorId="31EAA29B" wp14:editId="3B6518ED">
+            <wp:extent cx="5943600" cy="1310005"/>
+            <wp:effectExtent l="0" t="0" r="0" b="4445"/>
+            <wp:docPr id="58466547" name="Picture 1" descr="A screenshot of a computer&#10;&#10;Description automatically generated"/>
+            <wp:cNvGraphicFramePr>
+              <a:graphicFrameLocks xmlns:a="http://schemas.openxmlformats.org/drawingml/2006/main" noChangeAspect="1"/>
+            </wp:cNvGraphicFramePr>
+            <a:graphic xmlns:a="http://schemas.openxmlformats.org/drawingml/2006/main">
+              <a:graphicData uri="http://schemas.openxmlformats.org/drawingml/2006/picture">
+                <pic:pic xmlns:pic="http://schemas.openxmlformats.org/drawingml/2006/picture">
+                  <pic:nvPicPr>
+                    <pic:cNvPr id="58466547" name="Picture 1" descr="A screenshot of a computer&#10;&#10;Description automatically generated"/>
+                    <pic:cNvPicPr/>
+                  </pic:nvPicPr>
+                  <pic:blipFill>
+                    <a:blip r:embed="rId22"/>
+                    <a:stretch>
+                      <a:fillRect/>
+                    </a:stretch>
+                  </pic:blipFill>
+                  <pic:spPr>
+                    <a:xfrm>
+                      <a:off x="0" y="0"/>
+                      <a:ext cx="5943600" cy="1310005"/>
+                    </a:xfrm>
+                    <a:prstGeom prst="rect">
+                      <a:avLst/>
+                    </a:prstGeom>
+                  </pic:spPr>
+                </pic:pic>
+              </a:graphicData>
+            </a:graphic>
+          </wp:inline>
+        </w:drawing>
+      </w:r>
+    </w:p>
+    <w:p>
+      <w:pPr>
+        <w:pStyle w:val="ListParagraph"/>
+        <w:numPr>
+          <w:ilvl w:val="1"/>
+          <w:numId w:val="19"/>
+        </w:numPr>
+        <w:rPr>
+          <w:rFonts w:ascii="Courier New" w:hAnsi="Courier New" w:cs="Courier New"/>
+        </w:rPr>
+      </w:pPr>
+      <w:r>
+        <w:t xml:space="preserve">Type the following to go back to </w:t>
+      </w:r>
+      <w:r>
+        <w:t xml:space="preserve">original </w:t>
+      </w:r>
+      <w:r>
+        <w:t>folder</w:t>
+      </w:r>
+      <w:r>
+        <w:t>:</w:t>
+      </w:r>
+      <w:r>
+        <w:t xml:space="preserve"> </w:t>
+      </w:r>
+      <w:proofErr w:type="gramStart"/>
+      <w:r>
+        <w:rPr>
+          <w:rFonts w:ascii="Courier New" w:hAnsi="Courier New" w:cs="Courier New"/>
+        </w:rPr>
+        <w:t>cd..</w:t>
+      </w:r>
+      <w:proofErr w:type="gramEnd"/>
+      <w:r>
+        <w:rPr>
+          <w:rFonts w:ascii="Courier New" w:hAnsi="Courier New" w:cs="Courier New"/>
+        </w:rPr>
+        <w:t>/..</w:t>
+      </w:r>
+    </w:p>
+    <w:p>
+      <w:pPr>
+        <w:pStyle w:val="ListParagraph"/>
+        <w:ind w:left="630"/>
+        <w:rPr>
+          <w:rFonts w:ascii="Courier New" w:hAnsi="Courier New" w:cs="Courier New"/>
+        </w:rPr>
+      </w:pPr>
+      <w:r>
+        <w:rPr>
+          <w:rFonts w:ascii="Courier New" w:hAnsi="Courier New" w:cs="Courier New"/>
+        </w:rPr>
+        <w:drawing>
+          <wp:inline distT="0" distB="0" distL="0" distR="0" wp14:anchorId="590B94C7" wp14:editId="3EF86D85">
+            <wp:extent cx="5943600" cy="1565910"/>
+            <wp:effectExtent l="0" t="0" r="0" b="0"/>
+            <wp:docPr id="321757791" name="Picture 1" descr="A screenshot of a computer&#10;&#10;Description automatically generated"/>
+            <wp:cNvGraphicFramePr>
+              <a:graphicFrameLocks xmlns:a="http://schemas.openxmlformats.org/drawingml/2006/main" noChangeAspect="1"/>
+            </wp:cNvGraphicFramePr>
+            <a:graphic xmlns:a="http://schemas.openxmlformats.org/drawingml/2006/main">
+              <a:graphicData uri="http://schemas.openxmlformats.org/drawingml/2006/picture">
+                <pic:pic xmlns:pic="http://schemas.openxmlformats.org/drawingml/2006/picture">
+                  <pic:nvPicPr>
+                    <pic:cNvPr id="321757791" name="Picture 1" descr="A screenshot of a computer&#10;&#10;Description automatically generated"/>
+                    <pic:cNvPicPr/>
+                  </pic:nvPicPr>
+                  <pic:blipFill>
+                    <a:blip r:embed="rId23"/>
+                    <a:stretch>
+                      <a:fillRect/>
+                    </a:stretch>
+                  </pic:blipFill>
+                  <pic:spPr>
+                    <a:xfrm>
+                      <a:off x="0" y="0"/>
+                      <a:ext cx="5943600" cy="1565910"/>
+                    </a:xfrm>
+                    <a:prstGeom prst="rect">
+                      <a:avLst/>
+                    </a:prstGeom>
+                  </pic:spPr>
+                </pic:pic>
+              </a:graphicData>
+            </a:graphic>
+          </wp:inline>
+        </w:drawing>
+      </w:r>
+      <w:r>
+        <w:rPr>
+          <w:rFonts w:ascii="Courier New" w:hAnsi="Courier New" w:cs="Courier New"/>
+        </w:rPr>
+        <w:br/>
+      </w:r>
+    </w:p>
+    <w:p>
+      <w:pPr>
+        <w:pStyle w:val="ListParagraph"/>
+        <w:spacing w:after="0" w:line="240" w:lineRule="auto"/>
+        <w:ind w:left="360"/>
+      </w:pPr>
+      <w:r>
+        <w:t xml:space="preserve">1.6 </w:t>
+      </w:r>
+      <w:commentRangeStart w:id="3"/>
+      <w:r>
+        <w:t>Enter the following text into the command prompt</w:t>
+      </w:r>
+      <w:r>
+        <w:t xml:space="preserve"> to </w:t>
+      </w:r>
+      <w:r>
+        <w:t>install dependencies</w:t>
+      </w:r>
+      <w:r>
+        <w:t>:</w:t>
       </w:r>
     </w:p>
     <w:p>
@@ -1448,6 +1825,13 @@
           <w:rFonts w:ascii="Courier New" w:hAnsi="Courier New" w:cs="Courier New"/>
         </w:rPr>
         <w:t>pip install -r requirements.txt</w:t>
+      </w:r>
+      <w:commentRangeEnd w:id="3"/>
+      <w:r>
+        <w:rPr>
+          <w:rStyle w:val="CommentReference"/>
+        </w:rPr>
+        <w:commentReference w:id="3"/>
       </w:r>
     </w:p>
     <w:p>
@@ -1462,6 +1846,7 @@
           <w:rFonts w:ascii="Courier New" w:hAnsi="Courier New" w:cs="Courier New"/>
           <w:noProof/>
         </w:rPr>
+        <w:lastRenderedPageBreak/>
         <w:drawing>
           <wp:inline distT="0" distB="0" distL="0" distR="0" wp14:anchorId="737D1A2C" wp14:editId="03F3A32F">
             <wp:extent cx="5943600" cy="1182370"/>
@@ -1478,7 +1863,7 @@
                     <pic:cNvPicPr/>
                   </pic:nvPicPr>
                   <pic:blipFill>
-                    <a:blip r:embed="rId17"/>
+                    <a:blip r:embed="rId24"/>
                     <a:stretch>
                       <a:fillRect/>
                     </a:stretch>
@@ -1503,8 +1888,8 @@
       <w:pPr>
         <w:pStyle w:val="ListParagraph"/>
         <w:numPr>
-          <w:ilvl w:val="0"/>
-          <w:numId w:val="13"/>
+          <w:ilvl w:val="1"/>
+          <w:numId w:val="20"/>
         </w:numPr>
         <w:spacing w:after="0" w:line="240" w:lineRule="auto"/>
       </w:pPr>
@@ -1520,6 +1905,9 @@
       <w:r>
         <w:t>Package installation is now complete</w:t>
       </w:r>
+      <w:r>
+        <w:t>.</w:t>
+      </w:r>
     </w:p>
     <w:p>
       <w:r>
@@ -1539,18 +1927,37 @@
       <w:pPr>
         <w:pStyle w:val="Heading2"/>
       </w:pPr>
-      <w:bookmarkStart w:id="1" w:name="_Toc161406800"/>
+      <w:bookmarkStart w:id="4" w:name="_Toc161406800"/>
       <w:r>
         <w:t xml:space="preserve">Step 2: </w:t>
       </w:r>
-      <w:bookmarkEnd w:id="1"/>
+      <w:bookmarkEnd w:id="4"/>
       <w:r>
         <w:t>Running the tool</w:t>
       </w:r>
     </w:p>
     <w:p>
       <w:r>
-        <w:t>Follow the steps below to run the tool</w:t>
+        <w:t xml:space="preserve">Follow the steps below to run the </w:t>
+      </w:r>
+      <w:commentRangeStart w:id="5"/>
+      <w:commentRangeStart w:id="6"/>
+      <w:r>
+        <w:t>tool</w:t>
+      </w:r>
+      <w:commentRangeEnd w:id="5"/>
+      <w:r>
+        <w:rPr>
+          <w:rStyle w:val="CommentReference"/>
+        </w:rPr>
+        <w:commentReference w:id="5"/>
+      </w:r>
+      <w:commentRangeEnd w:id="6"/>
+      <w:r>
+        <w:rPr>
+          <w:rStyle w:val="CommentReference"/>
+        </w:rPr>
+        <w:commentReference w:id="6"/>
       </w:r>
     </w:p>
     <w:p>
@@ -1588,14 +1995,11 @@
     </w:p>
     <w:p>
       <w:r>
-        <w:rPr>
-          <w:noProof/>
-        </w:rPr>
         <w:drawing>
-          <wp:inline distT="0" distB="0" distL="0" distR="0" wp14:anchorId="0A85D778" wp14:editId="36B612FC">
-            <wp:extent cx="5943600" cy="1140460"/>
-            <wp:effectExtent l="0" t="0" r="0" b="2540"/>
-            <wp:docPr id="1726204134" name="Picture 1" descr="A screen shot of a computer&#10;&#10;Description automatically generated"/>
+          <wp:inline distT="0" distB="0" distL="0" distR="0" wp14:anchorId="48F584F7" wp14:editId="494B7D7B">
+            <wp:extent cx="5943600" cy="959485"/>
+            <wp:effectExtent l="0" t="0" r="0" b="0"/>
+            <wp:docPr id="737962956" name="Picture 1"/>
             <wp:cNvGraphicFramePr>
               <a:graphicFrameLocks xmlns:a="http://schemas.openxmlformats.org/drawingml/2006/main" noChangeAspect="1"/>
             </wp:cNvGraphicFramePr>
@@ -1603,11 +2007,11 @@
               <a:graphicData uri="http://schemas.openxmlformats.org/drawingml/2006/picture">
                 <pic:pic xmlns:pic="http://schemas.openxmlformats.org/drawingml/2006/picture">
                   <pic:nvPicPr>
-                    <pic:cNvPr id="1726204134" name="Picture 1" descr="A screen shot of a computer&#10;&#10;Description automatically generated"/>
+                    <pic:cNvPr id="737962956" name=""/>
                     <pic:cNvPicPr/>
                   </pic:nvPicPr>
                   <pic:blipFill>
-                    <a:blip r:embed="rId18"/>
+                    <a:blip r:embed="rId25"/>
                     <a:stretch>
                       <a:fillRect/>
                     </a:stretch>
@@ -1615,7 +2019,7 @@
                   <pic:spPr>
                     <a:xfrm>
                       <a:off x="0" y="0"/>
-                      <a:ext cx="5943600" cy="1140460"/>
+                      <a:ext cx="5943600" cy="959485"/>
                     </a:xfrm>
                     <a:prstGeom prst="rect">
                       <a:avLst/>
@@ -1650,15 +2054,11 @@
     </w:p>
     <w:p>
       <w:r>
-        <w:rPr>
-          <w:noProof/>
-        </w:rPr>
-        <w:lastRenderedPageBreak/>
         <w:drawing>
-          <wp:inline distT="0" distB="0" distL="0" distR="0" wp14:anchorId="655B2219" wp14:editId="60173E27">
-            <wp:extent cx="5943600" cy="1268095"/>
-            <wp:effectExtent l="0" t="0" r="0" b="8255"/>
-            <wp:docPr id="1364574795" name="Picture 1"/>
+          <wp:inline distT="0" distB="0" distL="0" distR="0" wp14:anchorId="1645FC22" wp14:editId="3D7F45C8">
+            <wp:extent cx="5943600" cy="873125"/>
+            <wp:effectExtent l="0" t="0" r="0" b="3175"/>
+            <wp:docPr id="617634388" name="Picture 1"/>
             <wp:cNvGraphicFramePr>
               <a:graphicFrameLocks xmlns:a="http://schemas.openxmlformats.org/drawingml/2006/main" noChangeAspect="1"/>
             </wp:cNvGraphicFramePr>
@@ -1666,11 +2066,11 @@
               <a:graphicData uri="http://schemas.openxmlformats.org/drawingml/2006/picture">
                 <pic:pic xmlns:pic="http://schemas.openxmlformats.org/drawingml/2006/picture">
                   <pic:nvPicPr>
-                    <pic:cNvPr id="1364574795" name=""/>
+                    <pic:cNvPr id="617634388" name=""/>
                     <pic:cNvPicPr/>
                   </pic:nvPicPr>
                   <pic:blipFill>
-                    <a:blip r:embed="rId19"/>
+                    <a:blip r:embed="rId26"/>
                     <a:stretch>
                       <a:fillRect/>
                     </a:stretch>
@@ -1678,7 +2078,7 @@
                   <pic:spPr>
                     <a:xfrm>
                       <a:off x="0" y="0"/>
-                      <a:ext cx="5943600" cy="1268095"/>
+                      <a:ext cx="5943600" cy="873125"/>
                     </a:xfrm>
                     <a:prstGeom prst="rect">
                       <a:avLst/>
@@ -1724,7 +2124,7 @@
                     <pic:cNvPicPr/>
                   </pic:nvPicPr>
                   <pic:blipFill rotWithShape="1">
-                    <a:blip r:embed="rId20"/>
+                    <a:blip r:embed="rId27"/>
                     <a:srcRect b="64985"/>
                     <a:stretch/>
                   </pic:blipFill>
@@ -1761,22 +2161,64 @@
         </w:numPr>
       </w:pPr>
       <w:r>
-        <w:t>Click the Browse Files button to navigate to a stock file that contains consumption and stock on hand fields.</w:t>
+        <w:lastRenderedPageBreak/>
+        <w:t>Click the Browse Files button to navigate to a stock file that contains</w:t>
+      </w:r>
+      <w:r>
+        <w:t xml:space="preserve"> at least one year of</w:t>
       </w:r>
       <w:r>
         <w:t xml:space="preserve"> </w:t>
       </w:r>
+      <w:commentRangeStart w:id="7"/>
+      <w:commentRangeStart w:id="8"/>
+      <w:r>
+        <w:t>date,</w:t>
+      </w:r>
+      <w:r>
+        <w:t xml:space="preserve"> region</w:t>
+      </w:r>
+      <w:r>
+        <w:t>,</w:t>
+      </w:r>
+      <w:r>
+        <w:t xml:space="preserve"> consumption</w:t>
+      </w:r>
+      <w:r>
+        <w:t xml:space="preserve"> and stock on hand fields</w:t>
+      </w:r>
+      <w:commentRangeEnd w:id="7"/>
+      <w:r>
+        <w:rPr>
+          <w:rStyle w:val="CommentReference"/>
+        </w:rPr>
+        <w:commentReference w:id="7"/>
+      </w:r>
+      <w:commentRangeEnd w:id="8"/>
+      <w:r>
+        <w:rPr>
+          <w:rStyle w:val="CommentReference"/>
+        </w:rPr>
+        <w:commentReference w:id="8"/>
+      </w:r>
+      <w:r>
+        <w:t xml:space="preserve"> for facility and product-level data</w:t>
+      </w:r>
+      <w:r>
+        <w:t>.</w:t>
+      </w:r>
+      <w:r>
+        <w:t xml:space="preserve"> </w:t>
+      </w:r>
       <w:r>
         <w:t xml:space="preserve">This file usually comes out of </w:t>
       </w:r>
       <w:r>
         <w:t xml:space="preserve">an </w:t>
       </w:r>
-      <w:proofErr w:type="spellStart"/>
       <w:r>
         <w:t>eLMIS</w:t>
       </w:r>
-      <w:proofErr w:type="spellEnd"/>
       <w:r>
         <w:t xml:space="preserve"> </w:t>
       </w:r>
@@ -1787,11 +2229,31 @@
         <w:t>needs to be either an excel or a csv file.</w:t>
       </w:r>
       <w:r>
-        <w:t xml:space="preserve"> The opened file name will be displayed at the top in blue.</w:t>
+        <w:t xml:space="preserve"> The opened file name will be displayed at the top in </w:t>
+      </w:r>
+      <w:commentRangeStart w:id="9"/>
+      <w:r>
+        <w:t>blue</w:t>
+      </w:r>
+      <w:commentRangeEnd w:id="9"/>
+      <w:r>
+        <w:rPr>
+          <w:rStyle w:val="CommentReference"/>
+        </w:rPr>
+        <w:commentReference w:id="9"/>
+      </w:r>
+      <w:r>
+        <w:t>.</w:t>
       </w:r>
       <w:r>
         <w:t xml:space="preserve"> </w:t>
       </w:r>
+      <w:r>
+        <w:t>Here is an example data</w:t>
+      </w:r>
+      <w:r>
+        <w:t>:</w:t>
+      </w:r>
     </w:p>
     <w:p>
       <w:pPr>
@@ -1799,16 +2261,15 @@
       </w:pPr>
     </w:p>
     <w:p>
-      <w:r>
-        <w:rPr>
-          <w:noProof/>
-        </w:rPr>
-        <w:lastRenderedPageBreak/>
+      <w:pPr>
+        <w:pStyle w:val="ListParagraph"/>
+      </w:pPr>
+      <w:r>
         <w:drawing>
-          <wp:inline distT="0" distB="0" distL="0" distR="0" wp14:anchorId="6D762781" wp14:editId="467C5C5E">
-            <wp:extent cx="5947410" cy="5423737"/>
-            <wp:effectExtent l="0" t="0" r="0" b="5715"/>
-            <wp:docPr id="1893141248" name="Picture 1" descr="A screenshot of a computer&#10;&#10;Description automatically generated"/>
+          <wp:inline distT="0" distB="0" distL="0" distR="0" wp14:anchorId="50B87EEA" wp14:editId="4BAEE76B">
+            <wp:extent cx="5943600" cy="2101215"/>
+            <wp:effectExtent l="0" t="0" r="0" b="0"/>
+            <wp:docPr id="636344940" name="Picture 1" descr="A screenshot of a computer&#10;&#10;Description automatically generated"/>
             <wp:cNvGraphicFramePr>
               <a:graphicFrameLocks xmlns:a="http://schemas.openxmlformats.org/drawingml/2006/main" noChangeAspect="1"/>
             </wp:cNvGraphicFramePr>
@@ -1816,11 +2277,11 @@
               <a:graphicData uri="http://schemas.openxmlformats.org/drawingml/2006/picture">
                 <pic:pic xmlns:pic="http://schemas.openxmlformats.org/drawingml/2006/picture">
                   <pic:nvPicPr>
-                    <pic:cNvPr id="1893141248" name="Picture 1" descr="A screenshot of a computer&#10;&#10;Description automatically generated"/>
+                    <pic:cNvPr id="636344940" name="Picture 1" descr="A screenshot of a computer&#10;&#10;Description automatically generated"/>
                     <pic:cNvPicPr/>
                   </pic:nvPicPr>
                   <pic:blipFill>
-                    <a:blip r:embed="rId21"/>
+                    <a:blip r:embed="rId28"/>
                     <a:stretch>
                       <a:fillRect/>
                     </a:stretch>
@@ -1828,7 +2289,7 @@
                   <pic:spPr>
                     <a:xfrm>
                       <a:off x="0" y="0"/>
-                      <a:ext cx="5947410" cy="5423737"/>
+                      <a:ext cx="5943600" cy="2101215"/>
                     </a:xfrm>
                     <a:prstGeom prst="rect">
                       <a:avLst/>
@@ -1844,12 +2305,100 @@
     <w:p>
       <w:pPr>
         <w:pStyle w:val="ListParagraph"/>
+      </w:pPr>
+      <w:r>
+        <w:t xml:space="preserve">Note: Region column </w:t>
+      </w:r>
+      <w:r>
+        <w:t xml:space="preserve">is required and </w:t>
+      </w:r>
+      <w:r>
+        <w:t xml:space="preserve">can be </w:t>
+      </w:r>
+      <w:r>
+        <w:t xml:space="preserve">district/state/province which helps </w:t>
+      </w:r>
+      <w:r>
+        <w:t>in uniquely identifying a product-facility row.</w:t>
+      </w:r>
+    </w:p>
+    <w:p>
+      <w:pPr>
+        <w:pStyle w:val="ListParagraph"/>
+      </w:pPr>
+    </w:p>
+    <w:p>
+      <w:r>
+        <w:drawing>
+          <wp:anchor distT="0" distB="0" distL="114300" distR="114300" simplePos="0" relativeHeight="251659268" behindDoc="0" locked="0" layoutInCell="1" allowOverlap="1" wp14:anchorId="053268E8" wp14:editId="406FADAD">
+            <wp:simplePos x="0" y="0"/>
+            <wp:positionH relativeFrom="column">
+              <wp:posOffset>381635</wp:posOffset>
+            </wp:positionH>
+            <wp:positionV relativeFrom="paragraph">
+              <wp:posOffset>4445</wp:posOffset>
+            </wp:positionV>
+            <wp:extent cx="5655310" cy="4212590"/>
+            <wp:effectExtent l="0" t="0" r="2540" b="0"/>
+            <wp:wrapSquare wrapText="bothSides"/>
+            <wp:docPr id="2055774773" name="Picture 1"/>
+            <wp:cNvGraphicFramePr>
+              <a:graphicFrameLocks xmlns:a="http://schemas.openxmlformats.org/drawingml/2006/main" noChangeAspect="1"/>
+            </wp:cNvGraphicFramePr>
+            <a:graphic xmlns:a="http://schemas.openxmlformats.org/drawingml/2006/main">
+              <a:graphicData uri="http://schemas.openxmlformats.org/drawingml/2006/picture">
+                <pic:pic xmlns:pic="http://schemas.openxmlformats.org/drawingml/2006/picture">
+                  <pic:nvPicPr>
+                    <pic:cNvPr id="2055774773" name="Picture 1"/>
+                    <pic:cNvPicPr/>
+                  </pic:nvPicPr>
+                  <pic:blipFill>
+                    <a:blip r:embed="rId29" cstate="print">
+                      <a:extLst>
+                        <a:ext uri="{28A0092B-C50C-407E-A947-70E740481C1C}">
+                          <a14:useLocalDpi xmlns:a14="http://schemas.microsoft.com/office/drawing/2010/main" val="0"/>
+                        </a:ext>
+                      </a:extLst>
+                    </a:blip>
+                    <a:stretch>
+                      <a:fillRect/>
+                    </a:stretch>
+                  </pic:blipFill>
+                  <pic:spPr>
+                    <a:xfrm>
+                      <a:off x="0" y="0"/>
+                      <a:ext cx="5655310" cy="4212590"/>
+                    </a:xfrm>
+                    <a:prstGeom prst="rect">
+                      <a:avLst/>
+                    </a:prstGeom>
+                  </pic:spPr>
+                </pic:pic>
+              </a:graphicData>
+            </a:graphic>
+            <wp14:sizeRelH relativeFrom="margin">
+              <wp14:pctWidth>0</wp14:pctWidth>
+            </wp14:sizeRelH>
+            <wp14:sizeRelV relativeFrom="margin">
+              <wp14:pctHeight>0</wp14:pctHeight>
+            </wp14:sizeRelV>
+          </wp:anchor>
+        </w:drawing>
+      </w:r>
+      <w:r>
+        <w:br w:type="textWrapping" w:clear="all"/>
+      </w:r>
+    </w:p>
+    <w:p>
+      <w:pPr>
+        <w:pStyle w:val="ListParagraph"/>
         <w:numPr>
           <w:ilvl w:val="0"/>
           <w:numId w:val="15"/>
         </w:numPr>
       </w:pPr>
       <w:r>
+        <w:lastRenderedPageBreak/>
         <w:t>Next select values from the drop downs for each field.</w:t>
       </w:r>
     </w:p>
@@ -1869,7 +2418,27 @@
         <w:t>Min Value</w:t>
       </w:r>
       <w:r>
-        <w:t>: Select a min months of stock value according to the country’s policies</w:t>
+        <w:t xml:space="preserve">: Select a min months of stock value according to the country’s </w:t>
+      </w:r>
+      <w:r>
+        <w:t xml:space="preserve">inventory control </w:t>
+      </w:r>
+      <w:r>
+        <w:t>policies</w:t>
+      </w:r>
+      <w:r>
+        <w:t xml:space="preserve"> for health </w:t>
+      </w:r>
+      <w:commentRangeStart w:id="10"/>
+      <w:r>
+        <w:t>facilities</w:t>
+      </w:r>
+      <w:commentRangeEnd w:id="10"/>
+      <w:r>
+        <w:rPr>
+          <w:rStyle w:val="CommentReference"/>
+        </w:rPr>
+        <w:commentReference w:id="10"/>
       </w:r>
     </w:p>
     <w:p>
@@ -1891,7 +2460,16 @@
         <w:t>:</w:t>
       </w:r>
       <w:r>
-        <w:t xml:space="preserve"> Select a max months of stock value according to the country's policies</w:t>
+        <w:t xml:space="preserve"> Select a max months of stock value according to the country's </w:t>
+      </w:r>
+      <w:r>
+        <w:t xml:space="preserve">inventory control </w:t>
+      </w:r>
+      <w:r>
+        <w:t>policies</w:t>
+      </w:r>
+      <w:r>
+        <w:t xml:space="preserve"> for health facilities</w:t>
       </w:r>
     </w:p>
     <w:p>
@@ -1912,6 +2490,12 @@
       <w:r>
         <w:t>: Select one from Monthly, bimonthly or Quarterly Delivery frequency according to country’s policies</w:t>
       </w:r>
+      <w:r>
+        <w:t xml:space="preserve"> for </w:t>
+      </w:r>
+      <w:r>
+        <w:t>delivery to health facilities</w:t>
+      </w:r>
     </w:p>
     <w:p>
       <w:pPr>
@@ -1937,6 +2521,8 @@
           <w:numId w:val="16"/>
         </w:numPr>
       </w:pPr>
+      <w:commentRangeStart w:id="11"/>
+      <w:commentRangeStart w:id="12"/>
       <w:r>
         <w:rPr>
           <w:b/>
@@ -1949,6 +2535,20 @@
       </w:r>
       <w:r>
         <w:t>multiple entries for a single month. If the stock data contains one entry per month for a facility/product combination, select cumulative.</w:t>
+      </w:r>
+      <w:commentRangeEnd w:id="11"/>
+      <w:r>
+        <w:rPr>
+          <w:rStyle w:val="CommentReference"/>
+        </w:rPr>
+        <w:commentReference w:id="11"/>
+      </w:r>
+      <w:commentRangeEnd w:id="12"/>
+      <w:r>
+        <w:rPr>
+          <w:rStyle w:val="CommentReference"/>
+        </w:rPr>
+        <w:commentReference w:id="12"/>
       </w:r>
     </w:p>
     <w:p>
@@ -1959,6 +2559,9 @@
           <w:numId w:val="16"/>
         </w:numPr>
       </w:pPr>
+      <w:commentRangeStart w:id="14"/>
+      <w:commentRangeStart w:id="15"/>
+      <w:commentRangeStart w:id="16"/>
       <w:r>
         <w:rPr>
           <w:b/>
@@ -1967,16 +2570,50 @@
         <w:t>Product</w:t>
       </w:r>
       <w:r>
+        <w:rPr>
+          <w:b/>
+          <w:bCs/>
+        </w:rPr>
+        <w:t xml:space="preserve"> Field</w:t>
+      </w:r>
+      <w:r>
         <w:t>:</w:t>
       </w:r>
-      <w:r>
-        <w:t xml:space="preserve"> Select the field name that corresponds to product names </w:t>
+      <w:commentRangeEnd w:id="14"/>
+      <w:r>
+        <w:rPr>
+          <w:rStyle w:val="CommentReference"/>
+        </w:rPr>
+        <w:commentReference w:id="14"/>
+      </w:r>
+      <w:r>
+        <w:t xml:space="preserve"> Select the field name </w:t>
+      </w:r>
+      <w:r>
+        <w:t xml:space="preserve">from the dropdown menu </w:t>
+      </w:r>
+      <w:r>
+        <w:t xml:space="preserve">that corresponds to product names </w:t>
       </w:r>
       <w:r>
         <w:t xml:space="preserve">column </w:t>
       </w:r>
       <w:r>
         <w:t>in the input file</w:t>
+      </w:r>
+      <w:commentRangeEnd w:id="15"/>
+      <w:r>
+        <w:rPr>
+          <w:rStyle w:val="CommentReference"/>
+        </w:rPr>
+        <w:commentReference w:id="15"/>
+      </w:r>
+      <w:commentRangeEnd w:id="16"/>
+      <w:r>
+        <w:rPr>
+          <w:rStyle w:val="CommentReference"/>
+        </w:rPr>
+        <w:commentReference w:id="16"/>
       </w:r>
     </w:p>
     <w:p>
@@ -1995,10 +2632,23 @@
         <w:t>Facility</w:t>
       </w:r>
       <w:r>
+        <w:rPr>
+          <w:b/>
+          <w:bCs/>
+        </w:rPr>
+        <w:t xml:space="preserve"> Name Field</w:t>
+      </w:r>
+      <w:r>
         <w:t>:</w:t>
       </w:r>
       <w:r>
-        <w:t xml:space="preserve"> Select the field name that corresponds to facility name </w:t>
+        <w:t xml:space="preserve"> Select the field name </w:t>
+      </w:r>
+      <w:r>
+        <w:t xml:space="preserve">from the dropdown menu </w:t>
+      </w:r>
+      <w:r>
+        <w:t xml:space="preserve">that corresponds to facility name </w:t>
       </w:r>
       <w:r>
         <w:t xml:space="preserve">column </w:t>
@@ -2020,14 +2670,64 @@
           <w:b/>
           <w:bCs/>
         </w:rPr>
-        <w:lastRenderedPageBreak/>
         <w:t>Region</w:t>
       </w:r>
       <w:r>
+        <w:rPr>
+          <w:b/>
+          <w:bCs/>
+        </w:rPr>
+        <w:t xml:space="preserve"> Name </w:t>
+      </w:r>
+      <w:r>
+        <w:rPr>
+          <w:b/>
+          <w:bCs/>
+        </w:rPr>
+        <w:t>Field</w:t>
+      </w:r>
+      <w:r>
         <w:t>:</w:t>
       </w:r>
       <w:r>
-        <w:t xml:space="preserve"> Select the filed name that corresponds to either State, District or Province or any field that helps narrow down on one facility. </w:t>
+        <w:t xml:space="preserve"> Select the fie</w:t>
+      </w:r>
+      <w:r>
+        <w:t>l</w:t>
+      </w:r>
+      <w:r>
+        <w:t>d name</w:t>
+      </w:r>
+      <w:r>
+        <w:t xml:space="preserve"> from the dropdown menu</w:t>
+      </w:r>
+      <w:r>
+        <w:t xml:space="preserve"> that corresponds to either State, District or Province or any field that helps narrow down on </w:t>
+      </w:r>
+      <w:r>
+        <w:t xml:space="preserve">a geographical grouping of </w:t>
+      </w:r>
+      <w:commentRangeStart w:id="17"/>
+      <w:commentRangeStart w:id="18"/>
+      <w:r>
+        <w:t>facilities</w:t>
+      </w:r>
+      <w:commentRangeEnd w:id="17"/>
+      <w:r>
+        <w:rPr>
+          <w:rStyle w:val="CommentReference"/>
+        </w:rPr>
+        <w:commentReference w:id="17"/>
+      </w:r>
+      <w:commentRangeEnd w:id="18"/>
+      <w:r>
+        <w:rPr>
+          <w:rStyle w:val="CommentReference"/>
+        </w:rPr>
+        <w:commentReference w:id="18"/>
+      </w:r>
+      <w:r>
+        <w:t xml:space="preserve">. </w:t>
       </w:r>
     </w:p>
     <w:p>
@@ -2059,7 +2759,13 @@
         <w:t>S</w:t>
       </w:r>
       <w:r>
-        <w:t xml:space="preserve">elect the field name that corresponds to date </w:t>
+        <w:t xml:space="preserve">elect the field name </w:t>
+      </w:r>
+      <w:r>
+        <w:t xml:space="preserve">from the dropdown menu </w:t>
+      </w:r>
+      <w:r>
+        <w:t xml:space="preserve">that corresponds to date </w:t>
       </w:r>
       <w:r>
         <w:t xml:space="preserve">column </w:t>
@@ -2084,7 +2790,32 @@
         <w:t>Consumption Field</w:t>
       </w:r>
       <w:r>
-        <w:t>: Select the field name that corresponds to consumption data column in the input file</w:t>
+        <w:t xml:space="preserve">: Select the field name </w:t>
+      </w:r>
+      <w:r>
+        <w:t xml:space="preserve">from the dropdown menu </w:t>
+      </w:r>
+      <w:r>
+        <w:t xml:space="preserve">that corresponds to consumption data column in the input </w:t>
+      </w:r>
+      <w:commentRangeStart w:id="19"/>
+      <w:commentRangeStart w:id="20"/>
+      <w:r>
+        <w:t>file</w:t>
+      </w:r>
+      <w:commentRangeEnd w:id="19"/>
+      <w:r>
+        <w:rPr>
+          <w:rStyle w:val="CommentReference"/>
+        </w:rPr>
+        <w:commentReference w:id="19"/>
+      </w:r>
+      <w:commentRangeEnd w:id="20"/>
+      <w:r>
+        <w:rPr>
+          <w:rStyle w:val="CommentReference"/>
+        </w:rPr>
+        <w:commentReference w:id="20"/>
       </w:r>
     </w:p>
     <w:p>
@@ -2103,7 +2834,38 @@
         <w:t>Stock on Hand Field</w:t>
       </w:r>
       <w:r>
-        <w:t>: Select the field name that corresponds to stock on hand data column in the input file</w:t>
+        <w:t xml:space="preserve">: Select the field name </w:t>
+      </w:r>
+      <w:r>
+        <w:t xml:space="preserve">from the dropdown menu </w:t>
+      </w:r>
+      <w:r>
+        <w:t xml:space="preserve">that corresponds to stock on hand </w:t>
+      </w:r>
+      <w:r>
+        <w:t xml:space="preserve">or closing balance </w:t>
+      </w:r>
+      <w:r>
+        <w:t xml:space="preserve">data column in the input </w:t>
+      </w:r>
+      <w:commentRangeStart w:id="22"/>
+      <w:commentRangeStart w:id="23"/>
+      <w:r>
+        <w:t>file</w:t>
+      </w:r>
+      <w:commentRangeEnd w:id="22"/>
+      <w:r>
+        <w:rPr>
+          <w:rStyle w:val="CommentReference"/>
+        </w:rPr>
+        <w:commentReference w:id="22"/>
+      </w:r>
+      <w:commentRangeEnd w:id="23"/>
+      <w:r>
+        <w:rPr>
+          <w:rStyle w:val="CommentReference"/>
+        </w:rPr>
+        <w:commentReference w:id="23"/>
       </w:r>
     </w:p>
     <w:p>
@@ -2131,7 +2893,13 @@
         <w:t xml:space="preserve">for </w:t>
       </w:r>
       <w:r>
-        <w:t xml:space="preserve">calculations over </w:t>
+        <w:t>calculations</w:t>
+      </w:r>
+      <w:r>
+        <w:t xml:space="preserve"> of inventory turns</w:t>
+      </w:r>
+      <w:r>
+        <w:t xml:space="preserve"> over </w:t>
       </w:r>
       <w:r>
         <w:t xml:space="preserve">a rolling window. By </w:t>
@@ -2142,6 +2910,58 @@
       <w:r>
         <w:t xml:space="preserve"> 12 is selected for a rolling window of one year.</w:t>
       </w:r>
+      <w:r>
+        <w:t xml:space="preserve"> If the products you are assessing have seasonality, you may want to adjust the window to be approximately the length of the </w:t>
+      </w:r>
+      <w:commentRangeStart w:id="25"/>
+      <w:r>
+        <w:t>season</w:t>
+      </w:r>
+      <w:r>
+        <w:t>s</w:t>
+      </w:r>
+      <w:commentRangeEnd w:id="25"/>
+      <w:r>
+        <w:rPr>
+          <w:rStyle w:val="CommentReference"/>
+        </w:rPr>
+        <w:commentReference w:id="25"/>
+      </w:r>
+      <w:r>
+        <w:t>.</w:t>
+      </w:r>
+    </w:p>
+    <w:p>
+      <w:pPr>
+        <w:pStyle w:val="ListParagraph"/>
+        <w:numPr>
+          <w:ilvl w:val="0"/>
+          <w:numId w:val="16"/>
+        </w:numPr>
+      </w:pPr>
+      <w:r>
+        <w:rPr>
+          <w:b/>
+          <w:bCs/>
+        </w:rPr>
+        <w:t>Blank Fields (radio buttons</w:t>
+      </w:r>
+      <w:r>
+        <w:rPr>
+          <w:b/>
+          <w:bCs/>
+        </w:rPr>
+        <w:t>):</w:t>
+      </w:r>
+      <w:r>
+        <w:t xml:space="preserve"> </w:t>
+      </w:r>
+      <w:r>
+        <w:t xml:space="preserve">Make selections to handle missing SOH and consumption values. By </w:t>
+      </w:r>
+      <w:r>
+        <w:t>default, Blank fields are missing is selected.</w:t>
+      </w:r>
     </w:p>
     <w:p>
       <w:pPr>
@@ -2150,25 +2970,35 @@
       <w:r>
         <w:t>Once all selections are made, click “Run Analysis” Button.</w:t>
       </w:r>
-    </w:p>
-    <w:p>
+      <w:r>
+        <w:t xml:space="preserve"> The image below shows an example of what this </w:t>
+      </w:r>
+      <w:r>
+        <w:t xml:space="preserve">form may look like after it has been filled out. </w:t>
+      </w:r>
+    </w:p>
+    <w:p>
+      <w:pPr>
+        <w:jc w:val="center"/>
+      </w:pPr>
       <w:r>
         <w:rPr>
           <w:noProof/>
         </w:rPr>
+        <w:lastRenderedPageBreak/>
         <mc:AlternateContent>
           <mc:Choice Requires="wps">
             <w:drawing>
-              <wp:anchor distT="0" distB="0" distL="114300" distR="114300" simplePos="0" relativeHeight="251659264" behindDoc="0" locked="0" layoutInCell="1" allowOverlap="1" wp14:anchorId="3D7EDC2C" wp14:editId="4C24031C">
+              <wp:anchor distT="0" distB="0" distL="114300" distR="114300" simplePos="0" relativeHeight="251658240" behindDoc="0" locked="0" layoutInCell="1" allowOverlap="1" wp14:anchorId="3D7EDC2C" wp14:editId="26A841FD">
                 <wp:simplePos x="0" y="0"/>
                 <wp:positionH relativeFrom="column">
-                  <wp:posOffset>1343025</wp:posOffset>
+                  <wp:posOffset>1400175</wp:posOffset>
                 </wp:positionH>
                 <wp:positionV relativeFrom="paragraph">
-                  <wp:posOffset>3994785</wp:posOffset>
+                  <wp:posOffset>3997325</wp:posOffset>
                 </wp:positionV>
-                <wp:extent cx="733425" cy="333375"/>
-                <wp:effectExtent l="19050" t="19050" r="28575" b="28575"/>
+                <wp:extent cx="733425" cy="228600"/>
+                <wp:effectExtent l="19050" t="19050" r="28575" b="19050"/>
                 <wp:wrapNone/>
                 <wp:docPr id="1987233262" name="Rectangle 1"/>
                 <wp:cNvGraphicFramePr/>
@@ -2179,7 +3009,7 @@
                       <wps:spPr>
                         <a:xfrm>
                           <a:off x="0" y="0"/>
-                          <a:ext cx="733425" cy="333375"/>
+                          <a:ext cx="733425" cy="228600"/>
                         </a:xfrm>
                         <a:prstGeom prst="rect">
                           <a:avLst/>
@@ -2218,12 +3048,15 @@
                     </wps:wsp>
                   </a:graphicData>
                 </a:graphic>
+                <wp14:sizeRelV relativeFrom="margin">
+                  <wp14:pctHeight>0</wp14:pctHeight>
+                </wp14:sizeRelV>
               </wp:anchor>
             </w:drawing>
           </mc:Choice>
           <mc:Fallback>
             <w:pict>
-              <v:rect w14:anchorId="077286C4" id="Rectangle 1" o:spid="_x0000_s1026" style="position:absolute;margin-left:105.75pt;margin-top:314.55pt;width:57.75pt;height:26.25pt;z-index:251659264;visibility:visible;mso-wrap-style:square;mso-wrap-distance-left:9pt;mso-wrap-distance-top:0;mso-wrap-distance-right:9pt;mso-wrap-distance-bottom:0;mso-position-horizontal:absolute;mso-position-horizontal-relative:text;mso-position-vertical:absolute;mso-position-vertical-relative:text;v-text-anchor:middle" o:gfxdata="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" filled="f" strokecolor="#4472c4 [3204]" strokeweight="2.25pt">
+              <v:rect w14:anchorId="024D1213" id="Rectangle 1" o:spid="_x0000_s1026" style="position:absolute;margin-left:110.25pt;margin-top:314.75pt;width:57.75pt;height:18pt;z-index:251658240;visibility:visible;mso-wrap-style:square;mso-height-percent:0;mso-wrap-distance-left:9pt;mso-wrap-distance-top:0;mso-wrap-distance-right:9pt;mso-wrap-distance-bottom:0;mso-position-horizontal:absolute;mso-position-horizontal-relative:text;mso-position-vertical:absolute;mso-position-vertical-relative:text;mso-height-percent:0;mso-height-relative:margin;v-text-anchor:middle" o:gfxdata="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" filled="f" strokecolor="#4472c4 [3204]" strokeweight="2.25pt">
                 <v:stroke joinstyle="round"/>
               </v:rect>
             </w:pict>
@@ -2231,14 +3064,11 @@
         </mc:AlternateContent>
       </w:r>
       <w:r>
-        <w:rPr>
-          <w:noProof/>
-        </w:rPr>
         <w:drawing>
-          <wp:inline distT="0" distB="0" distL="0" distR="0" wp14:anchorId="551B5523" wp14:editId="099E3230">
-            <wp:extent cx="5999571" cy="5452110"/>
+          <wp:inline distT="0" distB="0" distL="0" distR="0" wp14:anchorId="5F3C0933" wp14:editId="1FF85D14">
+            <wp:extent cx="6190400" cy="4387854"/>
             <wp:effectExtent l="0" t="0" r="1270" b="0"/>
-            <wp:docPr id="1509462910" name="Picture 1" descr="A screenshot of a computer&#10;&#10;Description automatically generated"/>
+            <wp:docPr id="1348837502" name="Picture 1"/>
             <wp:cNvGraphicFramePr>
               <a:graphicFrameLocks xmlns:a="http://schemas.openxmlformats.org/drawingml/2006/main" noChangeAspect="1"/>
             </wp:cNvGraphicFramePr>
@@ -2246,11 +3076,17 @@
               <a:graphicData uri="http://schemas.openxmlformats.org/drawingml/2006/picture">
                 <pic:pic xmlns:pic="http://schemas.openxmlformats.org/drawingml/2006/picture">
                   <pic:nvPicPr>
-                    <pic:cNvPr id="1509462910" name="Picture 1" descr="A screenshot of a computer&#10;&#10;Description automatically generated"/>
+                    <pic:cNvPr id="1348837502" name="Picture 1"/>
                     <pic:cNvPicPr/>
                   </pic:nvPicPr>
                   <pic:blipFill>
-                    <a:blip r:embed="rId22"/>
+                    <a:blip r:embed="rId30" cstate="print">
+                      <a:extLst>
+                        <a:ext uri="{28A0092B-C50C-407E-A947-70E740481C1C}">
+                          <a14:useLocalDpi xmlns:a14="http://schemas.microsoft.com/office/drawing/2010/main" val="0"/>
+                        </a:ext>
+                      </a:extLst>
+                    </a:blip>
                     <a:stretch>
                       <a:fillRect/>
                     </a:stretch>
@@ -2258,7 +3094,7 @@
                   <pic:spPr>
                     <a:xfrm>
                       <a:off x="0" y="0"/>
-                      <a:ext cx="6024585" cy="5474842"/>
+                      <a:ext cx="6200487" cy="4395004"/>
                     </a:xfrm>
                     <a:prstGeom prst="rect">
                       <a:avLst/>
@@ -2278,23 +3114,24 @@
     </w:p>
     <w:p>
       <w:pPr>
-        <w:jc w:val="center"/>
-        <w:rPr>
-          <w:b/>
-          <w:bCs/>
-        </w:rPr>
-      </w:pPr>
+        <w:pStyle w:val="ListParagraph"/>
+      </w:pPr>
+    </w:p>
+    <w:p>
+      <w:r>
+        <w:br w:type="page"/>
+      </w:r>
     </w:p>
     <w:p>
       <w:pPr>
         <w:pStyle w:val="Heading2"/>
       </w:pPr>
-      <w:bookmarkStart w:id="2" w:name="_Toc161406801"/>
+      <w:bookmarkStart w:id="26" w:name="_Toc161406801"/>
       <w:r>
         <w:lastRenderedPageBreak/>
         <w:t xml:space="preserve">Step 3: </w:t>
       </w:r>
-      <w:bookmarkEnd w:id="2"/>
+      <w:bookmarkEnd w:id="26"/>
       <w:r>
         <w:t xml:space="preserve">Open </w:t>
       </w:r>
@@ -2327,13 +3164,13 @@
         <mc:AlternateContent>
           <mc:Choice Requires="wps">
             <w:drawing>
-              <wp:anchor distT="0" distB="0" distL="114300" distR="114300" simplePos="0" relativeHeight="251661312" behindDoc="0" locked="0" layoutInCell="1" allowOverlap="1" wp14:anchorId="37D71C3C" wp14:editId="713A2F5A">
+              <wp:anchor distT="0" distB="0" distL="114300" distR="114300" simplePos="0" relativeHeight="251658241" behindDoc="0" locked="0" layoutInCell="1" allowOverlap="1" wp14:anchorId="37D71C3C" wp14:editId="6881E578">
                 <wp:simplePos x="0" y="0"/>
                 <wp:positionH relativeFrom="column">
-                  <wp:posOffset>1085850</wp:posOffset>
+                  <wp:posOffset>1038225</wp:posOffset>
                 </wp:positionH>
                 <wp:positionV relativeFrom="paragraph">
-                  <wp:posOffset>4554855</wp:posOffset>
+                  <wp:posOffset>4364355</wp:posOffset>
                 </wp:positionV>
                 <wp:extent cx="1238250" cy="228600"/>
                 <wp:effectExtent l="19050" t="19050" r="19050" b="19050"/>
@@ -2397,19 +3234,23 @@
           </mc:Choice>
           <mc:Fallback>
             <w:pict>
-              <v:rect w14:anchorId="165E972D" id="Rectangle 1" o:spid="_x0000_s1026" style="position:absolute;margin-left:85.5pt;margin-top:358.65pt;width:97.5pt;height:18pt;z-index:251661312;visibility:visible;mso-wrap-style:square;mso-width-percent:0;mso-height-percent:0;mso-wrap-distance-left:9pt;mso-wrap-distance-top:0;mso-wrap-distance-right:9pt;mso-wrap-distance-bottom:0;mso-position-horizontal:absolute;mso-position-horizontal-relative:text;mso-position-vertical:absolute;mso-position-vertical-relative:text;mso-width-percent:0;mso-height-percent:0;mso-width-relative:margin;mso-height-relative:margin;v-text-anchor:middle" o:gfxdata="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" filled="f" strokecolor="#4472c4 [3204]" strokeweight="2.25pt">
+              <v:rect w14:anchorId="70A055E4" id="Rectangle 1" o:spid="_x0000_s1026" style="position:absolute;margin-left:81.75pt;margin-top:343.65pt;width:97.5pt;height:18pt;z-index:251658241;visibility:visible;mso-wrap-style:square;mso-width-percent:0;mso-height-percent:0;mso-wrap-distance-left:9pt;mso-wrap-distance-top:0;mso-wrap-distance-right:9pt;mso-wrap-distance-bottom:0;mso-position-horizontal:absolute;mso-position-horizontal-relative:text;mso-position-vertical:absolute;mso-position-vertical-relative:text;mso-width-percent:0;mso-height-percent:0;mso-width-relative:margin;mso-height-relative:margin;v-text-anchor:middle" o:gfxdata="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" filled="f" strokecolor="#4472c4 [3204]" strokeweight="2.25pt">
                 <v:stroke joinstyle="round"/>
               </v:rect>
             </w:pict>
           </mc:Fallback>
         </mc:AlternateContent>
       </w:r>
-      <w:r>
+      <w:commentRangeStart w:id="27"/>
+      <w:r>
+        <w:rPr>
+          <w:noProof/>
+        </w:rPr>
         <w:drawing>
-          <wp:inline distT="0" distB="0" distL="0" distR="0" wp14:anchorId="3B556CC7" wp14:editId="271E070F">
-            <wp:extent cx="5943600" cy="5450205"/>
+          <wp:inline distT="0" distB="0" distL="0" distR="0" wp14:anchorId="3B556CC7" wp14:editId="0B40631C">
+            <wp:extent cx="5943600" cy="5416801"/>
             <wp:effectExtent l="0" t="0" r="0" b="0"/>
-            <wp:docPr id="1600037658" name="Picture 1" descr="A screenshot of a computer&#10;&#10;Description automatically generated"/>
+            <wp:docPr id="1600037658" name="Picture 1"/>
             <wp:cNvGraphicFramePr>
               <a:graphicFrameLocks xmlns:a="http://schemas.openxmlformats.org/drawingml/2006/main" noChangeAspect="1"/>
             </wp:cNvGraphicFramePr>
@@ -2417,11 +3258,17 @@
               <a:graphicData uri="http://schemas.openxmlformats.org/drawingml/2006/picture">
                 <pic:pic xmlns:pic="http://schemas.openxmlformats.org/drawingml/2006/picture">
                   <pic:nvPicPr>
-                    <pic:cNvPr id="1600037658" name="Picture 1" descr="A screenshot of a computer&#10;&#10;Description automatically generated"/>
+                    <pic:cNvPr id="1600037658" name="Picture 1"/>
                     <pic:cNvPicPr/>
                   </pic:nvPicPr>
                   <pic:blipFill>
-                    <a:blip r:embed="rId23"/>
+                    <a:blip r:embed="rId31" cstate="print">
+                      <a:extLst>
+                        <a:ext uri="{28A0092B-C50C-407E-A947-70E740481C1C}">
+                          <a14:useLocalDpi xmlns:a14="http://schemas.microsoft.com/office/drawing/2010/main" val="0"/>
+                        </a:ext>
+                      </a:extLst>
+                    </a:blip>
                     <a:stretch>
                       <a:fillRect/>
                     </a:stretch>
@@ -2429,7 +3276,7 @@
                   <pic:spPr>
                     <a:xfrm>
                       <a:off x="0" y="0"/>
-                      <a:ext cx="5943600" cy="5450205"/>
+                      <a:ext cx="5943600" cy="5416801"/>
                     </a:xfrm>
                     <a:prstGeom prst="rect">
                       <a:avLst/>
@@ -2441,6 +3288,13 @@
           </wp:inline>
         </w:drawing>
       </w:r>
+      <w:commentRangeEnd w:id="27"/>
+      <w:r>
+        <w:rPr>
+          <w:rStyle w:val="CommentReference"/>
+        </w:rPr>
+        <w:commentReference w:id="27"/>
+      </w:r>
     </w:p>
     <w:p>
       <w:pPr>
@@ -2449,24 +3303,47 @@
     </w:p>
     <w:p>
       <w:pPr>
+        <w:jc w:val="center"/>
+      </w:pPr>
+    </w:p>
+    <w:p>
+      <w:pPr>
+        <w:jc w:val="center"/>
+      </w:pPr>
+    </w:p>
+    <w:p>
+      <w:pPr>
+        <w:jc w:val="center"/>
+      </w:pPr>
+    </w:p>
+    <w:p>
+      <w:pPr>
+        <w:jc w:val="center"/>
+      </w:pPr>
+    </w:p>
+    <w:p>
+      <w:r>
+        <w:br w:type="page"/>
+      </w:r>
+    </w:p>
+    <w:p>
+      <w:pPr>
         <w:pStyle w:val="Heading2"/>
       </w:pPr>
       <w:r>
-        <w:t xml:space="preserve">Step </w:t>
-      </w:r>
-      <w:r>
-        <w:t>4</w:t>
-      </w:r>
-      <w:r>
-        <w:t xml:space="preserve">: </w:t>
-      </w:r>
-      <w:r>
-        <w:t>Analyzing the Final Report</w:t>
-      </w:r>
-    </w:p>
-    <w:p>
-      <w:r>
-        <w:t xml:space="preserve">Once the final report opens, click the “Enable Content” button in the yellow warning ribbon. This will enable all the macros. </w:t>
+        <w:lastRenderedPageBreak/>
+        <w:t>Step 4: Analyzing the Final Report</w:t>
+      </w:r>
+    </w:p>
+    <w:p>
+      <w:r>
+        <w:t>Once the final report opens, click the “Enable Content” button in the yellow warning ribbon. This will enable all the macros</w:t>
+      </w:r>
+      <w:r>
+        <w:t xml:space="preserve"> and features running in the background in the excel workbook</w:t>
+      </w:r>
+      <w:r>
+        <w:t xml:space="preserve">. </w:t>
       </w:r>
     </w:p>
     <w:p>
@@ -2474,11 +3351,10 @@
         <w:rPr>
           <w:noProof/>
         </w:rPr>
-        <w:lastRenderedPageBreak/>
         <mc:AlternateContent>
           <mc:Choice Requires="wps">
             <w:drawing>
-              <wp:anchor distT="0" distB="0" distL="114300" distR="114300" simplePos="0" relativeHeight="251663360" behindDoc="0" locked="0" layoutInCell="1" allowOverlap="1" wp14:anchorId="4A5F6CED" wp14:editId="065390B1">
+              <wp:anchor distT="0" distB="0" distL="114300" distR="114300" simplePos="0" relativeHeight="251658242" behindDoc="0" locked="0" layoutInCell="1" allowOverlap="1" wp14:anchorId="4A5F6CED" wp14:editId="065390B1">
                 <wp:simplePos x="0" y="0"/>
                 <wp:positionH relativeFrom="column">
                   <wp:posOffset>1333500</wp:posOffset>
@@ -2556,6 +3432,9 @@
         </mc:AlternateContent>
       </w:r>
       <w:r>
+        <w:rPr>
+          <w:noProof/>
+        </w:rPr>
         <w:drawing>
           <wp:inline distT="0" distB="0" distL="0" distR="0" wp14:anchorId="4C233E52" wp14:editId="1DE1DDA5">
             <wp:extent cx="5857875" cy="3786667"/>
@@ -2572,7 +3451,7 @@
                     <pic:cNvPicPr/>
                   </pic:nvPicPr>
                   <pic:blipFill>
-                    <a:blip r:embed="rId24"/>
+                    <a:blip r:embed="rId32"/>
                     <a:stretch>
                       <a:fillRect/>
                     </a:stretch>
@@ -2609,6 +3488,9 @@
       <w:r>
         <w:t>.</w:t>
       </w:r>
+      <w:r>
+        <w:t xml:space="preserve"> This may take a few minutes.</w:t>
+      </w:r>
     </w:p>
     <w:p>
       <w:r>
@@ -2618,7 +3500,7 @@
         <mc:AlternateContent>
           <mc:Choice Requires="wps">
             <w:drawing>
-              <wp:anchor distT="0" distB="0" distL="114300" distR="114300" simplePos="0" relativeHeight="251665408" behindDoc="0" locked="0" layoutInCell="1" allowOverlap="1" wp14:anchorId="2DA462ED" wp14:editId="1C01D3C8">
+              <wp:anchor distT="0" distB="0" distL="114300" distR="114300" simplePos="0" relativeHeight="251658243" behindDoc="0" locked="0" layoutInCell="1" allowOverlap="1" wp14:anchorId="2DA462ED" wp14:editId="1C01D3C8">
                 <wp:simplePos x="0" y="0"/>
                 <wp:positionH relativeFrom="column">
                   <wp:posOffset>1666875</wp:posOffset>
@@ -2696,9 +3578,12 @@
         </mc:AlternateContent>
       </w:r>
       <w:r>
+        <w:rPr>
+          <w:noProof/>
+        </w:rPr>
         <w:drawing>
-          <wp:inline distT="0" distB="0" distL="0" distR="0" wp14:anchorId="5016563E" wp14:editId="41F799FD">
-            <wp:extent cx="5952647" cy="2562225"/>
+          <wp:inline distT="0" distB="0" distL="0" distR="0" wp14:anchorId="5016563E" wp14:editId="1D3B867A">
+            <wp:extent cx="5952490" cy="704850"/>
             <wp:effectExtent l="0" t="0" r="0" b="0"/>
             <wp:docPr id="1691980826" name="Picture 1"/>
             <wp:cNvGraphicFramePr>
@@ -2711,20 +3596,27 @@
                     <pic:cNvPr id="1691980826" name=""/>
                     <pic:cNvPicPr/>
                   </pic:nvPicPr>
-                  <pic:blipFill>
-                    <a:blip r:embed="rId25"/>
-                    <a:stretch>
-                      <a:fillRect/>
-                    </a:stretch>
+                  <pic:blipFill rotWithShape="1">
+                    <a:blip r:embed="rId33"/>
+                    <a:srcRect b="72490"/>
+                    <a:stretch/>
                   </pic:blipFill>
-                  <pic:spPr>
+                  <pic:spPr bwMode="auto">
                     <a:xfrm>
                       <a:off x="0" y="0"/>
-                      <a:ext cx="5961817" cy="2566172"/>
+                      <a:ext cx="5961817" cy="705954"/>
                     </a:xfrm>
                     <a:prstGeom prst="rect">
                       <a:avLst/>
                     </a:prstGeom>
+                    <a:ln>
+                      <a:noFill/>
+                    </a:ln>
+                    <a:extLst>
+                      <a:ext uri="{53640926-AAD7-44D8-BBD7-CCE9431645EC}">
+                        <a14:shadowObscured xmlns:a14="http://schemas.microsoft.com/office/drawing/2010/main"/>
+                      </a:ext>
+                    </a:extLst>
                   </pic:spPr>
                 </pic:pic>
               </a:graphicData>
@@ -2734,6 +3626,79 @@
       </w:r>
     </w:p>
     <w:p>
+      <w:r>
+        <w:t xml:space="preserve">Troubleshoot Tips: If an </w:t>
+      </w:r>
+      <w:r>
+        <w:t>error pop</w:t>
+      </w:r>
+      <w:r>
+        <w:t xml:space="preserve"> up saying something could not be refreshed</w:t>
+      </w:r>
+      <w:r>
+        <w:t>, open queries and connections next to refresh all</w:t>
+      </w:r>
+      <w:r>
+        <w:t xml:space="preserve">, </w:t>
+      </w:r>
+      <w:r>
+        <w:t>individually refresh each query by right clicking and selecting refresh</w:t>
+      </w:r>
+    </w:p>
+    <w:p>
+      <w:pPr>
+        <w:jc w:val="center"/>
+      </w:pPr>
+      <w:r>
+        <w:rPr>
+          <w:noProof/>
+        </w:rPr>
+        <w:lastRenderedPageBreak/>
+        <w:drawing>
+          <wp:inline distT="0" distB="0" distL="0" distR="0" wp14:anchorId="75FFEAA8" wp14:editId="37698441">
+            <wp:extent cx="3257550" cy="3100937"/>
+            <wp:effectExtent l="0" t="0" r="0" b="4445"/>
+            <wp:docPr id="726851376" name="Picture 1" descr="A screenshot of a computer&#10;&#10;Description automatically generated"/>
+            <wp:cNvGraphicFramePr>
+              <a:graphicFrameLocks xmlns:a="http://schemas.openxmlformats.org/drawingml/2006/main" noChangeAspect="1"/>
+            </wp:cNvGraphicFramePr>
+            <a:graphic xmlns:a="http://schemas.openxmlformats.org/drawingml/2006/main">
+              <a:graphicData uri="http://schemas.openxmlformats.org/drawingml/2006/picture">
+                <pic:pic xmlns:pic="http://schemas.openxmlformats.org/drawingml/2006/picture">
+                  <pic:nvPicPr>
+                    <pic:cNvPr id="726851376" name="Picture 1" descr="A screenshot of a computer&#10;&#10;Description automatically generated"/>
+                    <pic:cNvPicPr/>
+                  </pic:nvPicPr>
+                  <pic:blipFill rotWithShape="1">
+                    <a:blip r:embed="rId34"/>
+                    <a:srcRect l="66667" t="12945" b="6957"/>
+                    <a:stretch/>
+                  </pic:blipFill>
+                  <pic:spPr bwMode="auto">
+                    <a:xfrm>
+                      <a:off x="0" y="0"/>
+                      <a:ext cx="3263537" cy="3106636"/>
+                    </a:xfrm>
+                    <a:prstGeom prst="rect">
+                      <a:avLst/>
+                    </a:prstGeom>
+                    <a:ln>
+                      <a:noFill/>
+                    </a:ln>
+                    <a:extLst>
+                      <a:ext uri="{53640926-AAD7-44D8-BBD7-CCE9431645EC}">
+                        <a14:shadowObscured xmlns:a14="http://schemas.microsoft.com/office/drawing/2010/main"/>
+                      </a:ext>
+                    </a:extLst>
+                  </pic:spPr>
+                </pic:pic>
+              </a:graphicData>
+            </a:graphic>
+          </wp:inline>
+        </w:drawing>
+      </w:r>
+    </w:p>
+    <w:p>
       <w:pPr>
         <w:pStyle w:val="Heading4"/>
       </w:pPr>
@@ -2748,62 +3713,81 @@
       <w:r>
         <w:t>The aim is to identify facilities in the very high, high or low IT range category on this page and do an in-depth analysis on the next page for each of these identified facilities.</w:t>
       </w:r>
-    </w:p>
-    <w:p>
-      <w:r>
+      <w:r>
+        <w:t xml:space="preserve"> If you already have a particular facility in mind that you are trying to get more information about, you can skip this page and go to Facility Analysis. </w:t>
+      </w:r>
+    </w:p>
+    <w:p>
+      <w:r>
+        <w:t>Th</w:t>
+      </w:r>
+      <w:r>
+        <w:t>e page displays the month of analysis at the top</w:t>
+      </w:r>
+      <w:r>
+        <w:t xml:space="preserve"> (based on the final month of data available in the file uploaded in Step 2)</w:t>
+      </w:r>
+      <w:r>
+        <w:t xml:space="preserve"> followed by a description of each Inventory turn category along with the color it used for each category in the charts below.</w:t>
+      </w:r>
+    </w:p>
+    <w:p>
+      <w:r>
+        <w:t>The</w:t>
+      </w:r>
+      <w:r>
+        <w:t xml:space="preserve"> country</w:t>
+      </w:r>
+      <w:r>
+        <w:t>-</w:t>
+      </w:r>
+      <w:r>
+        <w:t>specific</w:t>
+      </w:r>
+      <w:r>
+        <w:t xml:space="preserve"> IT </w:t>
+      </w:r>
+      <w:r>
+        <w:t xml:space="preserve">Category </w:t>
+      </w:r>
+      <w:r>
+        <w:t xml:space="preserve">Range is calculated based on the min, max and delivery frequency provided by the user when </w:t>
+      </w:r>
+      <w:r>
+        <w:t xml:space="preserve">setting up </w:t>
+      </w:r>
+      <w:r>
+        <w:t>the tool</w:t>
+      </w:r>
+      <w:r>
+        <w:t xml:space="preserve"> in Step 2</w:t>
+      </w:r>
+      <w:r>
+        <w:t xml:space="preserve">. The </w:t>
+      </w:r>
+      <w:r>
+        <w:t xml:space="preserve">colors against each category denote the color used in the charts below for each. </w:t>
+      </w:r>
+      <w:r>
+        <w:t xml:space="preserve">User can use the region (District/state/province) filter </w:t>
+      </w:r>
+      <w:r>
+        <w:t xml:space="preserve">(highlighted in a blue box) </w:t>
+      </w:r>
+      <w:r>
+        <w:t>to filter for one particular value.</w:t>
+      </w:r>
+    </w:p>
+    <w:p>
+      <w:r>
+        <w:rPr>
+          <w:noProof/>
+        </w:rPr>
         <w:lastRenderedPageBreak/>
-        <w:t>Th</w:t>
-      </w:r>
-      <w:r>
-        <w:t>e page displays the month of analysis at the top followed by a description of each Inventory turn category along with the color it used for each category in the charts below.</w:t>
-      </w:r>
-    </w:p>
-    <w:p>
-      <w:r>
-        <w:t>The</w:t>
-      </w:r>
-      <w:r>
-        <w:t xml:space="preserve"> country specific</w:t>
-      </w:r>
-      <w:r>
-        <w:t xml:space="preserve"> IT </w:t>
-      </w:r>
-      <w:r>
-        <w:t xml:space="preserve">Category </w:t>
-      </w:r>
-      <w:r>
-        <w:t xml:space="preserve">Range is calculated based on the min, max and delivery frequency provided by the user when running the tool. The </w:t>
-      </w:r>
-      <w:r>
-        <w:t xml:space="preserve">colors against each category denote the color used in the charts below for each. </w:t>
-      </w:r>
-      <w:r>
-        <w:t xml:space="preserve">User can use the region (District/state/province) filter </w:t>
-      </w:r>
-      <w:r>
-        <w:t xml:space="preserve">(highlighted in a blue box) </w:t>
-      </w:r>
-      <w:r>
-        <w:t xml:space="preserve">to filter for one </w:t>
-      </w:r>
-      <w:proofErr w:type="gramStart"/>
-      <w:r>
-        <w:t>particular value</w:t>
-      </w:r>
-      <w:proofErr w:type="gramEnd"/>
-      <w:r>
-        <w:t>.</w:t>
-      </w:r>
-    </w:p>
-    <w:p>
-      <w:r>
-        <w:rPr>
-          <w:noProof/>
-        </w:rPr>
         <mc:AlternateContent>
           <mc:Choice Requires="wps">
             <w:drawing>
-              <wp:anchor distT="0" distB="0" distL="114300" distR="114300" simplePos="0" relativeHeight="251666432" behindDoc="0" locked="0" layoutInCell="1" allowOverlap="1" wp14:anchorId="43133FEE" wp14:editId="784A19CF">
+              <wp:anchor distT="0" distB="0" distL="114300" distR="114300" simplePos="0" relativeHeight="251658244" behindDoc="0" locked="0" layoutInCell="1" allowOverlap="1" wp14:anchorId="43133FEE" wp14:editId="784A19CF">
                 <wp:simplePos x="0" y="0"/>
                 <wp:positionH relativeFrom="column">
                   <wp:posOffset>-180975</wp:posOffset>
@@ -2881,6 +3865,9 @@
         </mc:AlternateContent>
       </w:r>
       <w:r>
+        <w:rPr>
+          <w:noProof/>
+        </w:rPr>
         <w:drawing>
           <wp:inline distT="0" distB="0" distL="0" distR="0" wp14:anchorId="4CD4AFDA" wp14:editId="4DCD19E0">
             <wp:extent cx="5583694" cy="3026639"/>
@@ -2897,7 +3884,7 @@
                     <pic:cNvPicPr/>
                   </pic:nvPicPr>
                   <pic:blipFill>
-                    <a:blip r:embed="rId26" cstate="print">
+                    <a:blip r:embed="rId35" cstate="print">
                       <a:extLst>
                         <a:ext uri="{28A0092B-C50C-407E-A947-70E740481C1C}">
                           <a14:useLocalDpi xmlns:a14="http://schemas.microsoft.com/office/drawing/2010/main" val="0"/>
@@ -2963,15 +3950,29 @@
       <w:r>
         <w:t>Scroll down to narrow down on facilities not falling in the planned IT Range with the help of bar charts.</w:t>
       </w:r>
-    </w:p>
-    <w:p>
-      <w:commentRangeStart w:id="3"/>
-      <w:r>
+      <w:r>
+        <w:t xml:space="preserve"> The gray boxes throughout the </w:t>
+      </w:r>
+      <w:r>
+        <w:t xml:space="preserve">screen help define or describe different elements of the analysis and tool. </w:t>
+      </w:r>
+    </w:p>
+    <w:p/>
+    <w:p>
+      <w:pPr>
+        <w:jc w:val="center"/>
+      </w:pPr>
+      <w:commentRangeStart w:id="28"/>
+      <w:commentRangeStart w:id="29"/>
+      <w:r>
+        <w:rPr>
+          <w:noProof/>
+        </w:rPr>
         <w:lastRenderedPageBreak/>
         <w:drawing>
-          <wp:inline distT="0" distB="0" distL="0" distR="0" wp14:anchorId="54C98D20" wp14:editId="0D1D26BC">
-            <wp:extent cx="3640347" cy="3691829"/>
-            <wp:effectExtent l="0" t="0" r="0" b="4445"/>
+          <wp:inline distT="0" distB="0" distL="0" distR="0" wp14:anchorId="54C98D20" wp14:editId="7333A313">
+            <wp:extent cx="4486275" cy="4549719"/>
+            <wp:effectExtent l="0" t="0" r="0" b="3810"/>
             <wp:docPr id="299987509" name="Picture 1" descr="A screenshot of a computer screen&#10;&#10;Description automatically generated"/>
             <wp:cNvGraphicFramePr>
               <a:graphicFrameLocks xmlns:a="http://schemas.openxmlformats.org/drawingml/2006/main" noChangeAspect="1"/>
@@ -2984,7 +3985,7 @@
                     <pic:cNvPicPr/>
                   </pic:nvPicPr>
                   <pic:blipFill>
-                    <a:blip r:embed="rId27"/>
+                    <a:blip r:embed="rId36"/>
                     <a:stretch>
                       <a:fillRect/>
                     </a:stretch>
@@ -2992,7 +3993,7 @@
                   <pic:spPr>
                     <a:xfrm>
                       <a:off x="0" y="0"/>
-                      <a:ext cx="3647602" cy="3699186"/>
+                      <a:ext cx="4508608" cy="4572368"/>
                     </a:xfrm>
                     <a:prstGeom prst="rect">
                       <a:avLst/>
@@ -3004,12 +4005,19 @@
           </wp:inline>
         </w:drawing>
       </w:r>
-      <w:commentRangeEnd w:id="3"/>
+      <w:commentRangeEnd w:id="28"/>
       <w:r>
         <w:rPr>
           <w:rStyle w:val="CommentReference"/>
         </w:rPr>
-        <w:commentReference w:id="3"/>
+        <w:commentReference w:id="28"/>
+      </w:r>
+      <w:commentRangeEnd w:id="29"/>
+      <w:r>
+        <w:rPr>
+          <w:rStyle w:val="CommentReference"/>
+        </w:rPr>
+        <w:commentReference w:id="29"/>
       </w:r>
     </w:p>
     <w:p>
@@ -3039,7 +4047,27 @@
         <w:t>drop-down</w:t>
       </w:r>
       <w:r>
-        <w:t xml:space="preserve"> list.</w:t>
+        <w:t xml:space="preserve"> </w:t>
+      </w:r>
+      <w:commentRangeStart w:id="30"/>
+      <w:r>
+        <w:t>list</w:t>
+      </w:r>
+      <w:commentRangeEnd w:id="30"/>
+      <w:r>
+        <w:rPr>
+          <w:rStyle w:val="CommentReference"/>
+        </w:rPr>
+        <w:commentReference w:id="30"/>
+      </w:r>
+      <w:r>
+        <w:t>.</w:t>
+      </w:r>
+      <w:r>
+        <w:t xml:space="preserve"> The list can be filtered further </w:t>
+      </w:r>
+      <w:r>
+        <w:t>if you start typing in the name.</w:t>
       </w:r>
     </w:p>
     <w:p>
@@ -3052,9 +4080,18 @@
       <w:r>
         <w:t xml:space="preserve">. </w:t>
       </w:r>
-    </w:p>
-    <w:p>
-      <w:r>
+      <w:r>
+        <w:t xml:space="preserve">A change in pattern could indicate </w:t>
+      </w:r>
+      <w:r>
+        <w:t>reduced capacity at the facility level; for example, maybe the staff who received detailed eLMIS training recently left and the new staff was not as thoroughly changed. In the example below, the facility’s stock management is actually improving over time as the green “planned” bar is getting bigger.</w:t>
+      </w:r>
+    </w:p>
+    <w:p>
+      <w:r>
+        <w:rPr>
+          <w:noProof/>
+        </w:rPr>
         <w:lastRenderedPageBreak/>
         <w:drawing>
           <wp:inline distT="0" distB="0" distL="0" distR="0" wp14:anchorId="423D1ECB" wp14:editId="67B21CE1">
@@ -3072,7 +4109,7 @@
                     <pic:cNvPicPr/>
                   </pic:nvPicPr>
                   <pic:blipFill>
-                    <a:blip r:embed="rId32"/>
+                    <a:blip r:embed="rId37"/>
                     <a:stretch>
                       <a:fillRect/>
                     </a:stretch>
@@ -3095,11 +4132,26 @@
     </w:p>
     <w:p>
       <w:r>
-        <w:t>Next the user can filter for one month in a year and see a list of products with their IT category in a bar chart. This helps user pick problematic products to analyze in the next step.</w:t>
-      </w:r>
-    </w:p>
-    <w:p>
-      <w:r>
+        <w:t xml:space="preserve">Next the user can filter for one month in a year </w:t>
+      </w:r>
+      <w:r>
+        <w:t>(typically</w:t>
+      </w:r>
+      <w:r>
+        <w:t>,</w:t>
+      </w:r>
+      <w:r>
+        <w:t xml:space="preserve"> the most recent month) </w:t>
+      </w:r>
+      <w:r>
+        <w:t>and see a list of products with their IT category in a bar chart. This helps user pick problematic products to analyze in the next step.</w:t>
+      </w:r>
+    </w:p>
+    <w:p>
+      <w:r>
+        <w:rPr>
+          <w:noProof/>
+        </w:rPr>
         <w:drawing>
           <wp:inline distT="0" distB="0" distL="0" distR="0" wp14:anchorId="4B763877" wp14:editId="62D99734">
             <wp:extent cx="5210823" cy="2090057"/>
@@ -3116,7 +4168,7 @@
                     <pic:cNvPicPr/>
                   </pic:nvPicPr>
                   <pic:blipFill>
-                    <a:blip r:embed="rId33"/>
+                    <a:blip r:embed="rId38"/>
                     <a:stretch>
                       <a:fillRect/>
                     </a:stretch>
@@ -3151,17 +4203,32 @@
       <w:r>
         <w:t xml:space="preserve">In the next step on the “Facility Analysis” page, user can select a product from the </w:t>
       </w:r>
-      <w:proofErr w:type="gramStart"/>
-      <w:r>
-        <w:t>drop down</w:t>
-      </w:r>
-      <w:proofErr w:type="gramEnd"/>
-      <w:r>
-        <w:t xml:space="preserve"> list and through IT, Consumption and MOS charts over a year, can visualize a potential cause for this product not following a planned IT trend. The descriptions in grey boxes on the side help the user interpret these charts.</w:t>
-      </w:r>
-    </w:p>
-    <w:p>
-      <w:r>
+      <w:r>
+        <w:t>drop-down</w:t>
+      </w:r>
+      <w:r>
+        <w:t xml:space="preserve"> list and through IT, Consumption and MOS charts over a year, can visualize a potential cause for this product not following a planned IT trend. The descriptions in grey boxes on the side help the user interpret these </w:t>
+      </w:r>
+      <w:commentRangeStart w:id="31"/>
+      <w:r>
+        <w:t>charts</w:t>
+      </w:r>
+      <w:commentRangeEnd w:id="31"/>
+      <w:r>
+        <w:rPr>
+          <w:rStyle w:val="CommentReference"/>
+        </w:rPr>
+        <w:commentReference w:id="31"/>
+      </w:r>
+      <w:r>
+        <w:t>.</w:t>
+      </w:r>
+    </w:p>
+    <w:p>
+      <w:r>
+        <w:rPr>
+          <w:noProof/>
+        </w:rPr>
         <w:drawing>
           <wp:inline distT="0" distB="0" distL="0" distR="0" wp14:anchorId="09780AAB" wp14:editId="08484E5F">
             <wp:extent cx="4851070" cy="3558698"/>
@@ -3178,7 +4245,7 @@
                     <pic:cNvPicPr/>
                   </pic:nvPicPr>
                   <pic:blipFill>
-                    <a:blip r:embed="rId34"/>
+                    <a:blip r:embed="rId39"/>
                     <a:stretch>
                       <a:fillRect/>
                     </a:stretch>
@@ -3201,6 +4268,9 @@
     </w:p>
     <w:p>
       <w:r>
+        <w:rPr>
+          <w:noProof/>
+        </w:rPr>
         <w:drawing>
           <wp:inline distT="0" distB="0" distL="0" distR="0" wp14:anchorId="036E08AE" wp14:editId="0C283578">
             <wp:extent cx="4809506" cy="1781070"/>
@@ -3217,7 +4287,7 @@
                     <pic:cNvPicPr/>
                   </pic:nvPicPr>
                   <pic:blipFill>
-                    <a:blip r:embed="rId35"/>
+                    <a:blip r:embed="rId40"/>
                     <a:stretch>
                       <a:fillRect/>
                     </a:stretch>
@@ -3238,12 +4308,41 @@
         </w:drawing>
       </w:r>
     </w:p>
+    <w:p>
+      <w:r>
+        <w:t xml:space="preserve">The </w:t>
+      </w:r>
+      <w:r>
+        <w:t xml:space="preserve">Raw </w:t>
+      </w:r>
+      <w:r>
+        <w:t xml:space="preserve">Data tab can also be used to </w:t>
+      </w:r>
+      <w:r>
+        <w:t>validate these charts</w:t>
+      </w:r>
+      <w:r>
+        <w:t xml:space="preserve"> and get more insight through additional columns such as, </w:t>
+      </w:r>
+      <w:r>
+        <w:t>AMC</w:t>
+      </w:r>
+      <w:r>
+        <w:t xml:space="preserve"> and MOS,</w:t>
+      </w:r>
+      <w:r>
+        <w:t xml:space="preserve"> by filtering on </w:t>
+      </w:r>
+      <w:r>
+        <w:t>the facility, region and product that you are investigating.</w:t>
+      </w:r>
+    </w:p>
     <w:sectPr>
-      <w:headerReference w:type="default" r:id="rId36"/>
-      <w:footerReference w:type="even" r:id="rId37"/>
-      <w:footerReference w:type="default" r:id="rId38"/>
-      <w:headerReference w:type="first" r:id="rId39"/>
-      <w:footerReference w:type="first" r:id="rId40"/>
+      <w:headerReference w:type="default" r:id="rId41"/>
+      <w:footerReference w:type="even" r:id="rId42"/>
+      <w:footerReference w:type="default" r:id="rId43"/>
+      <w:headerReference w:type="first" r:id="rId44"/>
+      <w:footerReference w:type="first" r:id="rId45"/>
       <w:pgSz w:w="12240" w:h="15840"/>
       <w:pgMar w:top="1440" w:right="1440" w:bottom="1440" w:left="1440" w:header="720" w:footer="720" w:gutter="0"/>
       <w:cols w:space="720"/>
@@ -3256,7 +4355,7 @@
 
 <file path=word/comments.xml><?xml version="1.0" encoding="utf-8"?>
 <w:comments xmlns:wpc="http://schemas.microsoft.com/office/word/2010/wordprocessingCanvas" xmlns:cx="http://schemas.microsoft.com/office/drawing/2014/chartex" xmlns:cx1="http://schemas.microsoft.com/office/drawing/2015/9/8/chartex" xmlns:cx2="http://schemas.microsoft.com/office/drawing/2015/10/21/chartex" xmlns:cx3="http://schemas.microsoft.com/office/drawing/2016/5/9/chartex" xmlns:cx4="http://schemas.microsoft.com/office/drawing/2016/5/10/chartex" xmlns:cx5="http://schemas.microsoft.com/office/drawing/2016/5/11/chartex" xmlns:cx6="http://schemas.microsoft.com/office/drawing/2016/5/12/chartex" xmlns:cx7="http://schemas.microsoft.com/office/drawing/2016/5/13/chartex" xmlns:cx8="http://schemas.microsoft.com/office/drawing/2016/5/14/chartex" xmlns:mc="http://schemas.openxmlformats.org/markup-compatibility/2006" xmlns:aink="http://schemas.microsoft.com/office/drawing/2016/ink" xmlns:am3d="http://schemas.microsoft.com/office/drawing/2017/model3d" xmlns:o="urn:schemas-microsoft-com:office:office" xmlns:oel="http://schemas.microsoft.com/office/2019/extlst" xmlns:r="http://schemas.openxmlformats.org/officeDocument/2006/relationships" xmlns:m="http://schemas.openxmlformats.org/officeDocument/2006/math" xmlns:v="urn:schemas-microsoft-com:vml" xmlns:wp14="http://schemas.microsoft.com/office/word/2010/wordprocessingDrawing" xmlns:wp="http://schemas.openxmlformats.org/drawingml/2006/wordprocessingDrawing" xmlns:w10="urn:schemas-microsoft-com:office:word" xmlns:w="http://schemas.openxmlformats.org/wordprocessingml/2006/main" xmlns:w14="http://schemas.microsoft.com/office/word/2010/wordml" xmlns:w15="http://schemas.microsoft.com/office/word/2012/wordml" xmlns:w16cex="http://schemas.microsoft.com/office/word/2018/wordml/cex" xmlns:w16cid="http://schemas.microsoft.com/office/word/2016/wordml/cid" xmlns:w16="http://schemas.microsoft.com/office/word/2018/wordml" xmlns:w16du="http://schemas.microsoft.com/office/word/2023/wordml/word16du" xmlns:w16sdtdh="http://schemas.microsoft.com/office/word/2020/wordml/sdtdatahash" xmlns:w16se="http://schemas.microsoft.com/office/word/2015/wordml/symex" xmlns:wpg="http://schemas.microsoft.com/office/word/2010/wordprocessingGroup" xmlns:wpi="http://schemas.microsoft.com/office/word/2010/wordprocessingInk" xmlns:wne="http://schemas.microsoft.com/office/word/2006/wordml" xmlns:wps="http://schemas.microsoft.com/office/word/2010/wordprocessingShape" mc:Ignorable="w14 w15 w16se w16cid w16 w16cex w16sdtdh w16du wp14">
-  <w:comment w:id="3" w:author="Japnit Kaur" w:date="2024-08-19T13:46:00Z" w:initials="JK">
+  <w:comment w:id="0" w:author="Eileen Patten" w:date="2024-09-09T18:13:00Z" w:initials="EP">
     <w:p>
       <w:pPr>
         <w:pStyle w:val="CommentText"/>
@@ -3268,7 +4367,524 @@
         <w:annotationRef/>
       </w:r>
       <w:r>
+        <w:t>Note: Let’s make sure we have at least one Mac user test this and suggest edits as needed.</w:t>
+      </w:r>
+    </w:p>
+  </w:comment>
+  <w:comment w:id="1" w:author="Jaya Chimnani" w:date="2024-09-10T16:15:00Z" w:initials="JC">
+    <w:p>
+      <w:pPr>
+        <w:pStyle w:val="CommentText"/>
+      </w:pPr>
+      <w:r>
+        <w:rPr>
+          <w:rStyle w:val="CommentReference"/>
+        </w:rPr>
+        <w:annotationRef/>
+      </w:r>
+      <w:r>
+        <w:t>Do we want to add a short paragraph about IT before the user gets started or you think it is not needed here?</w:t>
+      </w:r>
+    </w:p>
+  </w:comment>
+  <w:comment w:id="3" w:author="Eileen Patten" w:date="2024-09-09T17:46:00Z" w:initials="EP">
+    <w:p>
+      <w:pPr>
+        <w:pStyle w:val="CommentText"/>
+      </w:pPr>
+      <w:r>
+        <w:rPr>
+          <w:rStyle w:val="CommentReference"/>
+        </w:rPr>
+        <w:annotationRef/>
+      </w:r>
+      <w:r>
+        <w:t xml:space="preserve">Wondering if we should have them create a virtual environment? </w:t>
+      </w:r>
+      <w:r>
+        <w:br/>
+      </w:r>
+      <w:r>
+        <w:br/>
+        <w:t xml:space="preserve">3. </w:t>
+      </w:r>
+      <w:r>
+        <w:rPr>
+          <w:color w:val="161616"/>
+          <w:highlight w:val="white"/>
+        </w:rPr>
+        <w:t>Create a new virtual environment using the following command but replacing `myenv` with the desired name for your virtual environment. For example: fitatoolenv.</w:t>
+      </w:r>
+      <w:r>
+        <w:br/>
+        <w:t xml:space="preserve">python -m venv myenv </w:t>
+      </w:r>
+      <w:r>
+        <w:br/>
+        <w:t xml:space="preserve">(there are some others that work depending on your OS and I always forget what they are - I think the DRO code would have the alternatives in it?) </w:t>
+      </w:r>
+      <w:r>
+        <w:br/>
+      </w:r>
+      <w:r>
+        <w:br/>
+        <w:t xml:space="preserve">4. </w:t>
+      </w:r>
+      <w:r>
+        <w:rPr>
+          <w:color w:val="161616"/>
+          <w:highlight w:val="white"/>
+        </w:rPr>
+        <w:t>Activate the virtual environment using the following command:</w:t>
+      </w:r>
+      <w:r>
+        <w:t xml:space="preserve"> </w:t>
+      </w:r>
+      <w:r>
+        <w:br/>
+        <w:t xml:space="preserve">myenv\Scripts\activate # On Windows </w:t>
+      </w:r>
+      <w:r>
+        <w:br/>
+        <w:t xml:space="preserve">source myenv/bin/activate # On Linux or macOS </w:t>
+      </w:r>
+      <w:r>
+        <w:br/>
+      </w:r>
+      <w:r>
+        <w:br/>
+        <w:t xml:space="preserve">Note: enter ‘deactivate’ to deactivate the environment at any time. Make sure to activate the environment each time you want to use the installed packages. </w:t>
+      </w:r>
+    </w:p>
+  </w:comment>
+  <w:comment w:id="5" w:author="Eileen Patten" w:date="2024-09-09T17:46:00Z" w:initials="EP">
+    <w:p>
+      <w:pPr>
+        <w:pStyle w:val="CommentText"/>
+      </w:pPr>
+      <w:r>
+        <w:rPr>
+          <w:rStyle w:val="CommentReference"/>
+        </w:rPr>
+        <w:annotationRef/>
+      </w:r>
+      <w:r>
+        <w:t>Add step in case they are skipping Step 1 to remind them how to get to the folder cd</w:t>
+      </w:r>
+    </w:p>
+  </w:comment>
+  <w:comment w:id="6" w:author="Eileen Patten" w:date="2024-09-09T17:47:00Z" w:initials="EP">
+    <w:p>
+      <w:pPr>
+        <w:pStyle w:val="CommentText"/>
+      </w:pPr>
+      <w:r>
+        <w:rPr>
+          <w:rStyle w:val="CommentReference"/>
+        </w:rPr>
+        <w:annotationRef/>
+      </w:r>
+      <w:r>
+        <w:t xml:space="preserve">Remind them to activate the environment before running the tool if you choose to add that. </w:t>
+      </w:r>
+    </w:p>
+  </w:comment>
+  <w:comment w:id="7" w:author="Eileen Patten" w:date="2024-09-09T17:52:00Z" w:initials="EP">
+    <w:p>
+      <w:pPr>
+        <w:pStyle w:val="CommentText"/>
+      </w:pPr>
+      <w:r>
+        <w:rPr>
+          <w:rStyle w:val="CommentReference"/>
+        </w:rPr>
+        <w:annotationRef/>
+      </w:r>
+      <w:r>
+        <w:t xml:space="preserve">This description needs to be improved - it needs dates and facility-level and product level data. Please also show an example of some fake data that meet the minimum requirements. </w:t>
+      </w:r>
+    </w:p>
+  </w:comment>
+  <w:comment w:id="8" w:author="Eileen Patten" w:date="2024-09-09T18:11:00Z" w:initials="EP">
+    <w:p>
+      <w:pPr>
+        <w:pStyle w:val="CommentText"/>
+      </w:pPr>
+      <w:r>
+        <w:rPr>
+          <w:rStyle w:val="CommentReference"/>
+        </w:rPr>
+        <w:annotationRef/>
+      </w:r>
+      <w:r>
+        <w:t xml:space="preserve">Should include at least a year? Else if shorter select a shorter time window in next step? </w:t>
+      </w:r>
+    </w:p>
+  </w:comment>
+  <w:comment w:id="9" w:author="Eileen Patten" w:date="2024-09-09T18:22:00Z" w:initials="EP">
+    <w:p>
+      <w:pPr>
+        <w:pStyle w:val="CommentText"/>
+      </w:pPr>
+      <w:r>
+        <w:rPr>
+          <w:rStyle w:val="CommentReference"/>
+        </w:rPr>
+        <w:annotationRef/>
+      </w:r>
+      <w:r>
+        <w:t xml:space="preserve">Have we tested any countries w special characters like french accents? If not can we add some names like this arbitrarily to facility names and column names and see if it works? </w:t>
+      </w:r>
+    </w:p>
+  </w:comment>
+  <w:comment w:id="10" w:author="Eileen Patten" w:date="2024-09-09T18:10:00Z" w:initials="EP">
+    <w:p>
+      <w:pPr>
+        <w:pStyle w:val="CommentText"/>
+      </w:pPr>
+      <w:r>
+        <w:rPr>
+          <w:rStyle w:val="CommentReference"/>
+        </w:rPr>
+        <w:annotationRef/>
+      </w:r>
+      <w:r>
+        <w:t>There are different rules for HF, hubs, central WH, etc. so important to specify</w:t>
+      </w:r>
+    </w:p>
+  </w:comment>
+  <w:comment w:id="11" w:author="Eileen Patten" w:date="2024-09-09T18:01:00Z" w:initials="EP">
+    <w:p>
+      <w:pPr>
+        <w:pStyle w:val="CommentText"/>
+      </w:pPr>
+      <w:r>
+        <w:rPr>
+          <w:rStyle w:val="CommentReference"/>
+        </w:rPr>
+        <w:annotationRef/>
+      </w:r>
+      <w:r>
+        <w:fldChar w:fldCharType="begin"/>
+      </w:r>
+      <w:r>
+        <w:instrText>HYPERLINK "mailto:jkaur@ghsc-psm.org"</w:instrText>
+      </w:r>
+      <w:bookmarkStart w:id="13" w:name="_@_F45AC2FA67084B7FBD66372E5F960B44Z"/>
+      <w:r>
+        <w:fldChar w:fldCharType="separate"/>
+      </w:r>
+      <w:bookmarkEnd w:id="13"/>
+      <w:r>
+        <w:rPr>
+          <w:rStyle w:val="Mention"/>
+          <w:noProof/>
+        </w:rPr>
+        <w:t>@Japnit Kaur</w:t>
+      </w:r>
+      <w:r>
+        <w:fldChar w:fldCharType="end"/>
+      </w:r>
+      <w:r>
+        <w:t xml:space="preserve"> why is this necessary? Why couldn’t you just always treat it as transactional and if it is cumulative it would just have 1 transaction? </w:t>
+      </w:r>
+    </w:p>
+  </w:comment>
+  <w:comment w:id="12" w:author="Japnit Kaur" w:date="2024-09-18T12:24:00Z" w:initials="JK">
+    <w:p>
+      <w:pPr>
+        <w:pStyle w:val="CommentText"/>
+      </w:pPr>
+      <w:r>
+        <w:rPr>
+          <w:rStyle w:val="CommentReference"/>
+        </w:rPr>
+        <w:annotationRef/>
+      </w:r>
+      <w:r>
+        <w:t>Because we want one value for each product-facility month in a year. If its transactional it groups it into one row for that month</w:t>
+      </w:r>
+    </w:p>
+  </w:comment>
+  <w:comment w:id="14" w:author="Eileen Patten" w:date="2024-09-09T18:02:00Z" w:initials="EP">
+    <w:p>
+      <w:pPr>
+        <w:pStyle w:val="CommentText"/>
+      </w:pPr>
+      <w:r>
+        <w:rPr>
+          <w:rStyle w:val="CommentReference"/>
+        </w:rPr>
+        <w:annotationRef/>
+      </w:r>
+      <w:r>
+        <w:t xml:space="preserve">Can we make this Product Field to match w Date Field, etc.? </w:t>
+      </w:r>
+    </w:p>
+  </w:comment>
+  <w:comment w:id="15" w:author="Eileen Patten" w:date="2024-09-09T18:03:00Z" w:initials="EP">
+    <w:p>
+      <w:pPr>
+        <w:pStyle w:val="CommentText"/>
+      </w:pPr>
+      <w:r>
+        <w:rPr>
+          <w:rStyle w:val="CommentReference"/>
+        </w:rPr>
+        <w:annotationRef/>
+      </w:r>
+      <w:r>
+        <w:t xml:space="preserve">How does one use Additional Product Info? </w:t>
+      </w:r>
+    </w:p>
+  </w:comment>
+  <w:comment w:id="16" w:author="Japnit Kaur" w:date="2024-09-18T12:05:00Z" w:initials="JK">
+    <w:p>
+      <w:pPr>
+        <w:pStyle w:val="CommentText"/>
+      </w:pPr>
+      <w:r>
+        <w:rPr>
+          <w:rStyle w:val="CommentReference"/>
+        </w:rPr>
+        <w:annotationRef/>
+      </w:r>
+      <w:r>
+        <w:t>It wasn’t functional before, taking it out would take more time so it has been disabled</w:t>
+      </w:r>
+    </w:p>
+  </w:comment>
+  <w:comment w:id="17" w:author="Eileen Patten" w:date="2024-09-09T18:04:00Z" w:initials="EP">
+    <w:p>
+      <w:pPr>
+        <w:pStyle w:val="CommentText"/>
+      </w:pPr>
+      <w:r>
+        <w:rPr>
+          <w:rStyle w:val="CommentReference"/>
+        </w:rPr>
+        <w:annotationRef/>
+      </w:r>
+      <w:r>
+        <w:t xml:space="preserve">Can this be left blank if there is none? </w:t>
+      </w:r>
+    </w:p>
+  </w:comment>
+  <w:comment w:id="18" w:author="Japnit Kaur" w:date="2024-09-18T12:09:00Z" w:initials="JK">
+    <w:p>
+      <w:pPr>
+        <w:pStyle w:val="CommentText"/>
+      </w:pPr>
+      <w:r>
+        <w:rPr>
+          <w:rStyle w:val="CommentReference"/>
+        </w:rPr>
+        <w:annotationRef/>
+      </w:r>
+      <w:r>
+        <w:t>No. I have added a note for this above</w:t>
+      </w:r>
+    </w:p>
+  </w:comment>
+  <w:comment w:id="19" w:author="Eileen Patten" w:date="2024-09-09T18:06:00Z" w:initials="EP">
+    <w:p>
+      <w:pPr>
+        <w:pStyle w:val="CommentText"/>
+      </w:pPr>
+      <w:r>
+        <w:rPr>
+          <w:rStyle w:val="CommentReference"/>
+        </w:rPr>
+        <w:annotationRef/>
+      </w:r>
+      <w:r>
+        <w:fldChar w:fldCharType="begin"/>
+      </w:r>
+      <w:r>
+        <w:instrText>HYPERLINK "mailto:jchimnani@ghsc-psm.org"</w:instrText>
+      </w:r>
+      <w:bookmarkStart w:id="21" w:name="_@_1BB1E7238AA14E8F81809BA6121FA3B4Z"/>
+      <w:r>
+        <w:fldChar w:fldCharType="separate"/>
+      </w:r>
+      <w:bookmarkEnd w:id="21"/>
+      <w:r>
+        <w:rPr>
+          <w:rStyle w:val="Mention"/>
+          <w:noProof/>
+        </w:rPr>
+        <w:t>@Jaya Chimnani</w:t>
+      </w:r>
+      <w:r>
+        <w:fldChar w:fldCharType="end"/>
+      </w:r>
+      <w:r>
+        <w:t xml:space="preserve"> based on your experience w this type of data, are there any other common names that these fields might be called in the eLMIS facility data? Like “Dispensed” or “Issued”? </w:t>
+      </w:r>
+    </w:p>
+  </w:comment>
+  <w:comment w:id="20" w:author="Jaya Chimnani" w:date="2024-09-10T16:56:00Z" w:initials="JC">
+    <w:p>
+      <w:pPr>
+        <w:pStyle w:val="CommentText"/>
+      </w:pPr>
+      <w:r>
+        <w:rPr>
+          <w:rStyle w:val="CommentReference"/>
+        </w:rPr>
+        <w:annotationRef/>
+      </w:r>
+      <w:r>
+        <w:t xml:space="preserve">Generally, it is labeled as dispensed or dispensed to user, consumed, issued or dispensed. </w:t>
+      </w:r>
+    </w:p>
+  </w:comment>
+  <w:comment w:id="22" w:author="Eileen Patten" w:date="2024-09-09T18:05:00Z" w:initials="EP">
+    <w:p>
+      <w:pPr>
+        <w:pStyle w:val="CommentText"/>
+      </w:pPr>
+      <w:r>
+        <w:rPr>
+          <w:rStyle w:val="CommentReference"/>
+        </w:rPr>
+        <w:annotationRef/>
+      </w:r>
+      <w:r>
+        <w:fldChar w:fldCharType="begin"/>
+      </w:r>
+      <w:r>
+        <w:instrText>HYPERLINK "mailto:jchimnani@ghsc-psm.org"</w:instrText>
+      </w:r>
+      <w:bookmarkStart w:id="24" w:name="_@_12798B30DE6A45248551E19ADF3A61C7Z"/>
+      <w:r>
+        <w:fldChar w:fldCharType="separate"/>
+      </w:r>
+      <w:bookmarkEnd w:id="24"/>
+      <w:r>
+        <w:rPr>
+          <w:rStyle w:val="Mention"/>
+          <w:noProof/>
+        </w:rPr>
+        <w:t>@Jaya Chimnani</w:t>
+      </w:r>
+      <w:r>
+        <w:fldChar w:fldCharType="end"/>
+      </w:r>
+      <w:r>
+        <w:t xml:space="preserve"> Do you think we need to specify “SOH or Ending Balance” in case they have a format that includes a Starting and Ending?</w:t>
+      </w:r>
+    </w:p>
+  </w:comment>
+  <w:comment w:id="23" w:author="Jaya Chimnani" w:date="2024-09-10T17:05:00Z" w:initials="JC">
+    <w:p>
+      <w:pPr>
+        <w:pStyle w:val="CommentText"/>
+      </w:pPr>
+      <w:r>
+        <w:rPr>
+          <w:rStyle w:val="CommentReference"/>
+        </w:rPr>
+        <w:annotationRef/>
+      </w:r>
+      <w:r>
+        <w:t xml:space="preserve">Yes. we can say something stock on hand/ending balance. </w:t>
+      </w:r>
+    </w:p>
+  </w:comment>
+  <w:comment w:id="25" w:author="Eileen Patten" w:date="2024-09-09T18:09:00Z" w:initials="EP">
+    <w:p>
+      <w:pPr>
+        <w:pStyle w:val="CommentText"/>
+      </w:pPr>
+      <w:r>
+        <w:rPr>
+          <w:rStyle w:val="CommentReference"/>
+        </w:rPr>
+        <w:annotationRef/>
+      </w:r>
+      <w:r>
+        <w:t xml:space="preserve">Need to address blank fields are missing radio buttons - also those look misaligned - should they not go to the right of SOH and Consumption? </w:t>
+      </w:r>
+    </w:p>
+  </w:comment>
+  <w:comment w:id="27" w:author="Eileen Patten" w:date="2024-09-09T18:12:00Z" w:initials="EP">
+    <w:p>
+      <w:pPr>
+        <w:pStyle w:val="CommentText"/>
+      </w:pPr>
+      <w:r>
+        <w:rPr>
+          <w:rStyle w:val="CommentReference"/>
+        </w:rPr>
+        <w:annotationRef/>
+      </w:r>
+      <w:r>
+        <w:t xml:space="preserve">Would I want to select Save My Settings if I plan to run this month after month? </w:t>
+      </w:r>
+    </w:p>
+  </w:comment>
+  <w:comment w:id="28" w:author="Japnit Kaur" w:date="2024-08-19T13:46:00Z" w:initials="JK">
+    <w:p>
+      <w:pPr>
+        <w:pStyle w:val="CommentText"/>
+      </w:pPr>
+      <w:r>
+        <w:rPr>
+          <w:rStyle w:val="CommentReference"/>
+        </w:rPr>
+        <w:annotationRef/>
+      </w:r>
+      <w:r>
         <w:t>Kept the screenshot unclear to hide the country-specific info</w:t>
+      </w:r>
+    </w:p>
+  </w:comment>
+  <w:comment w:id="29" w:author="Eileen Patten" w:date="2024-09-09T18:20:00Z" w:initials="EP">
+    <w:p>
+      <w:pPr>
+        <w:pStyle w:val="CommentText"/>
+      </w:pPr>
+      <w:r>
+        <w:rPr>
+          <w:rStyle w:val="CommentReference"/>
+        </w:rPr>
+        <w:annotationRef/>
+      </w:r>
+      <w:r>
+        <w:t xml:space="preserve">Can we use the same method as we did in the report to put fake names in? </w:t>
+      </w:r>
+    </w:p>
+  </w:comment>
+  <w:comment w:id="30" w:author="Eileen Patten" w:date="2024-09-09T18:21:00Z" w:initials="EP">
+    <w:p>
+      <w:pPr>
+        <w:pStyle w:val="CommentText"/>
+      </w:pPr>
+      <w:r>
+        <w:rPr>
+          <w:rStyle w:val="CommentReference"/>
+        </w:rPr>
+        <w:annotationRef/>
+      </w:r>
+      <w:r>
+        <w:t xml:space="preserve">You can start typing a facility name to pull it up right? </w:t>
+      </w:r>
+    </w:p>
+  </w:comment>
+  <w:comment w:id="31" w:author="Eileen Patten" w:date="2024-09-09T18:26:00Z" w:initials="EP">
+    <w:p>
+      <w:pPr>
+        <w:pStyle w:val="CommentText"/>
+      </w:pPr>
+      <w:r>
+        <w:rPr>
+          <w:rStyle w:val="CommentReference"/>
+        </w:rPr>
+        <w:annotationRef/>
+      </w:r>
+      <w:r>
+        <w:t xml:space="preserve">Please add something about the data tabs and how those might be used. </w:t>
       </w:r>
     </w:p>
   </w:comment>
@@ -3277,19 +4893,94 @@
 
 <file path=word/commentsExtended.xml><?xml version="1.0" encoding="utf-8"?>
 <w15:commentsEx xmlns:wpc="http://schemas.microsoft.com/office/word/2010/wordprocessingCanvas" xmlns:cx="http://schemas.microsoft.com/office/drawing/2014/chartex" xmlns:cx1="http://schemas.microsoft.com/office/drawing/2015/9/8/chartex" xmlns:cx2="http://schemas.microsoft.com/office/drawing/2015/10/21/chartex" xmlns:cx3="http://schemas.microsoft.com/office/drawing/2016/5/9/chartex" xmlns:cx4="http://schemas.microsoft.com/office/drawing/2016/5/10/chartex" xmlns:cx5="http://schemas.microsoft.com/office/drawing/2016/5/11/chartex" xmlns:cx6="http://schemas.microsoft.com/office/drawing/2016/5/12/chartex" xmlns:cx7="http://schemas.microsoft.com/office/drawing/2016/5/13/chartex" xmlns:cx8="http://schemas.microsoft.com/office/drawing/2016/5/14/chartex" xmlns:mc="http://schemas.openxmlformats.org/markup-compatibility/2006" xmlns:aink="http://schemas.microsoft.com/office/drawing/2016/ink" xmlns:am3d="http://schemas.microsoft.com/office/drawing/2017/model3d" xmlns:o="urn:schemas-microsoft-com:office:office" xmlns:oel="http://schemas.microsoft.com/office/2019/extlst" xmlns:r="http://schemas.openxmlformats.org/officeDocument/2006/relationships" xmlns:m="http://schemas.openxmlformats.org/officeDocument/2006/math" xmlns:v="urn:schemas-microsoft-com:vml" xmlns:wp14="http://schemas.microsoft.com/office/word/2010/wordprocessingDrawing" xmlns:wp="http://schemas.openxmlformats.org/drawingml/2006/wordprocessingDrawing" xmlns:w10="urn:schemas-microsoft-com:office:word" xmlns:w="http://schemas.openxmlformats.org/wordprocessingml/2006/main" xmlns:w14="http://schemas.microsoft.com/office/word/2010/wordml" xmlns:w15="http://schemas.microsoft.com/office/word/2012/wordml" xmlns:w16cex="http://schemas.microsoft.com/office/word/2018/wordml/cex" xmlns:w16cid="http://schemas.microsoft.com/office/word/2016/wordml/cid" xmlns:w16="http://schemas.microsoft.com/office/word/2018/wordml" xmlns:w16du="http://schemas.microsoft.com/office/word/2023/wordml/word16du" xmlns:w16sdtdh="http://schemas.microsoft.com/office/word/2020/wordml/sdtdatahash" xmlns:w16se="http://schemas.microsoft.com/office/word/2015/wordml/symex" xmlns:wpg="http://schemas.microsoft.com/office/word/2010/wordprocessingGroup" xmlns:wpi="http://schemas.microsoft.com/office/word/2010/wordprocessingInk" xmlns:wne="http://schemas.microsoft.com/office/word/2006/wordml" xmlns:wps="http://schemas.microsoft.com/office/word/2010/wordprocessingShape" mc:Ignorable="w14 w15 w16se w16cid w16 w16cex w16sdtdh w16du wp14">
+  <w15:commentEx w15:paraId="21BA771E" w15:done="0"/>
+  <w15:commentEx w15:paraId="1608CDCD" w15:done="0"/>
+  <w15:commentEx w15:paraId="43224D20" w15:done="1"/>
+  <w15:commentEx w15:paraId="4CD2EE69" w15:done="1"/>
+  <w15:commentEx w15:paraId="6AE8DA19" w15:paraIdParent="4CD2EE69" w15:done="1"/>
+  <w15:commentEx w15:paraId="280C9247" w15:done="1"/>
+  <w15:commentEx w15:paraId="458857B3" w15:paraIdParent="280C9247" w15:done="1"/>
+  <w15:commentEx w15:paraId="7DFD5509" w15:done="0"/>
+  <w15:commentEx w15:paraId="6DF58DDC" w15:done="1"/>
+  <w15:commentEx w15:paraId="0CA83B0A" w15:done="0"/>
+  <w15:commentEx w15:paraId="7390902A" w15:paraIdParent="0CA83B0A" w15:done="0"/>
+  <w15:commentEx w15:paraId="60D4EAC5" w15:done="1"/>
+  <w15:commentEx w15:paraId="24B6E846" w15:done="0"/>
+  <w15:commentEx w15:paraId="773E8D64" w15:paraIdParent="24B6E846" w15:done="0"/>
+  <w15:commentEx w15:paraId="0D5E4A1F" w15:done="0"/>
+  <w15:commentEx w15:paraId="26679B14" w15:paraIdParent="0D5E4A1F" w15:done="0"/>
+  <w15:commentEx w15:paraId="6A67672C" w15:done="0"/>
+  <w15:commentEx w15:paraId="65937E11" w15:paraIdParent="6A67672C" w15:done="0"/>
+  <w15:commentEx w15:paraId="2FD9C073" w15:done="1"/>
+  <w15:commentEx w15:paraId="759AD275" w15:paraIdParent="2FD9C073" w15:done="1"/>
+  <w15:commentEx w15:paraId="3936E352" w15:done="0"/>
+  <w15:commentEx w15:paraId="64253841" w15:done="1"/>
   <w15:commentEx w15:paraId="0777E6AE" w15:done="0"/>
+  <w15:commentEx w15:paraId="35729443" w15:paraIdParent="0777E6AE" w15:done="0"/>
+  <w15:commentEx w15:paraId="7A3B8100" w15:done="1"/>
+  <w15:commentEx w15:paraId="4F3F7F02" w15:done="1"/>
 </w15:commentsEx>
 </file>
 
 <file path=word/commentsExtensible.xml><?xml version="1.0" encoding="utf-8"?>
 <w16cex:commentsExtensible xmlns:wpc="http://schemas.microsoft.com/office/word/2010/wordprocessingCanvas" xmlns:cx="http://schemas.microsoft.com/office/drawing/2014/chartex" xmlns:cx1="http://schemas.microsoft.com/office/drawing/2015/9/8/chartex" xmlns:cx2="http://schemas.microsoft.com/office/drawing/2015/10/21/chartex" xmlns:cx3="http://schemas.microsoft.com/office/drawing/2016/5/9/chartex" xmlns:cx4="http://schemas.microsoft.com/office/drawing/2016/5/10/chartex" xmlns:cx5="http://schemas.microsoft.com/office/drawing/2016/5/11/chartex" xmlns:cx6="http://schemas.microsoft.com/office/drawing/2016/5/12/chartex" xmlns:cx7="http://schemas.microsoft.com/office/drawing/2016/5/13/chartex" xmlns:cx8="http://schemas.microsoft.com/office/drawing/2016/5/14/chartex" xmlns:cr="http://schemas.microsoft.com/office/comments/2020/reactions" xmlns:mc="http://schemas.openxmlformats.org/markup-compatibility/2006" xmlns:aink="http://schemas.microsoft.com/office/drawing/2016/ink" xmlns:am3d="http://schemas.microsoft.com/office/drawing/2017/model3d" xmlns:o="urn:schemas-microsoft-com:office:office" xmlns:oel="http://schemas.microsoft.com/office/2019/extlst" xmlns:r="http://schemas.openxmlformats.org/officeDocument/2006/relationships" xmlns:m="http://schemas.openxmlformats.org/officeDocument/2006/math" xmlns:v="urn:schemas-microsoft-com:vml" xmlns:wp14="http://schemas.microsoft.com/office/word/2010/wordprocessingDrawing" xmlns:wp="http://schemas.openxmlformats.org/drawingml/2006/wordprocessingDrawing" xmlns:w10="urn:schemas-microsoft-com:office:word" xmlns:w="http://schemas.openxmlformats.org/wordprocessingml/2006/main" xmlns:w14="http://schemas.microsoft.com/office/word/2010/wordml" xmlns:w15="http://schemas.microsoft.com/office/word/2012/wordml" xmlns:w16cex="http://schemas.microsoft.com/office/word/2018/wordml/cex" xmlns:w16cid="http://schemas.microsoft.com/office/word/2016/wordml/cid" xmlns:w16="http://schemas.microsoft.com/office/word/2018/wordml" xmlns:w16du="http://schemas.microsoft.com/office/word/2023/wordml/word16du" xmlns:w16sdtdh="http://schemas.microsoft.com/office/word/2020/wordml/sdtdatahash" xmlns:w16se="http://schemas.microsoft.com/office/word/2015/wordml/symex" xmlns:wpg="http://schemas.microsoft.com/office/word/2010/wordprocessingGroup" xmlns:wpi="http://schemas.microsoft.com/office/word/2010/wordprocessingInk" xmlns:wne="http://schemas.microsoft.com/office/word/2006/wordml" xmlns:wps="http://schemas.microsoft.com/office/word/2010/wordprocessingShape" mc:Ignorable="w14 w15 w16se w16cid w16 w16cex w16sdtdh cr w16du wp14">
+  <w16cex:commentExtensible w16cex:durableId="4ED344DB" w16cex:dateUtc="2024-09-09T22:13:00Z"/>
+  <w16cex:commentExtensible w16cex:durableId="194AD78A" w16cex:dateUtc="2024-09-10T20:15:00Z"/>
+  <w16cex:commentExtensible w16cex:durableId="423E40AB" w16cex:dateUtc="2024-09-09T21:46:00Z"/>
+  <w16cex:commentExtensible w16cex:durableId="023EB0F0" w16cex:dateUtc="2024-09-09T21:46:00Z"/>
+  <w16cex:commentExtensible w16cex:durableId="3AC34367" w16cex:dateUtc="2024-09-09T21:47:00Z"/>
+  <w16cex:commentExtensible w16cex:durableId="4F8DEAF6" w16cex:dateUtc="2024-09-09T21:52:00Z"/>
+  <w16cex:commentExtensible w16cex:durableId="220BBBEB" w16cex:dateUtc="2024-09-09T22:11:00Z"/>
+  <w16cex:commentExtensible w16cex:durableId="4A880901" w16cex:dateUtc="2024-09-09T22:22:00Z"/>
+  <w16cex:commentExtensible w16cex:durableId="775E73D1" w16cex:dateUtc="2024-09-09T22:10:00Z"/>
+  <w16cex:commentExtensible w16cex:durableId="30926799" w16cex:dateUtc="2024-09-09T22:01:00Z"/>
+  <w16cex:commentExtensible w16cex:durableId="47CA7148" w16cex:dateUtc="2024-09-18T16:24:00Z"/>
+  <w16cex:commentExtensible w16cex:durableId="7B77DC45" w16cex:dateUtc="2024-09-09T22:02:00Z"/>
+  <w16cex:commentExtensible w16cex:durableId="307EC23C" w16cex:dateUtc="2024-09-09T22:03:00Z"/>
+  <w16cex:commentExtensible w16cex:durableId="2B900AC5" w16cex:dateUtc="2024-09-18T16:05:00Z"/>
+  <w16cex:commentExtensible w16cex:durableId="4090F332" w16cex:dateUtc="2024-09-09T22:04:00Z"/>
+  <w16cex:commentExtensible w16cex:durableId="1AD8BC58" w16cex:dateUtc="2024-09-18T16:09:00Z"/>
+  <w16cex:commentExtensible w16cex:durableId="5A0D6554" w16cex:dateUtc="2024-09-09T22:06:00Z"/>
+  <w16cex:commentExtensible w16cex:durableId="161F0A47" w16cex:dateUtc="2024-09-10T20:56:00Z"/>
+  <w16cex:commentExtensible w16cex:durableId="084BF421" w16cex:dateUtc="2024-09-09T22:05:00Z"/>
+  <w16cex:commentExtensible w16cex:durableId="0829C35C" w16cex:dateUtc="2024-09-10T21:05:00Z"/>
+  <w16cex:commentExtensible w16cex:durableId="128B8A13" w16cex:dateUtc="2024-09-09T22:09:00Z"/>
+  <w16cex:commentExtensible w16cex:durableId="2E6F1C48" w16cex:dateUtc="2024-09-09T22:12:00Z"/>
   <w16cex:commentExtensible w16cex:durableId="0765D92B" w16cex:dateUtc="2024-08-19T17:46:00Z"/>
+  <w16cex:commentExtensible w16cex:durableId="1C101DE3" w16cex:dateUtc="2024-09-09T22:20:00Z"/>
+  <w16cex:commentExtensible w16cex:durableId="3EE8461F" w16cex:dateUtc="2024-09-09T22:21:00Z"/>
+  <w16cex:commentExtensible w16cex:durableId="32F261D8" w16cex:dateUtc="2024-09-09T22:26:00Z"/>
 </w16cex:commentsExtensible>
 </file>
 
 <file path=word/commentsIds.xml><?xml version="1.0" encoding="utf-8"?>
 <w16cid:commentsIds xmlns:wpc="http://schemas.microsoft.com/office/word/2010/wordprocessingCanvas" xmlns:cx="http://schemas.microsoft.com/office/drawing/2014/chartex" xmlns:cx1="http://schemas.microsoft.com/office/drawing/2015/9/8/chartex" xmlns:cx2="http://schemas.microsoft.com/office/drawing/2015/10/21/chartex" xmlns:cx3="http://schemas.microsoft.com/office/drawing/2016/5/9/chartex" xmlns:cx4="http://schemas.microsoft.com/office/drawing/2016/5/10/chartex" xmlns:cx5="http://schemas.microsoft.com/office/drawing/2016/5/11/chartex" xmlns:cx6="http://schemas.microsoft.com/office/drawing/2016/5/12/chartex" xmlns:cx7="http://schemas.microsoft.com/office/drawing/2016/5/13/chartex" xmlns:cx8="http://schemas.microsoft.com/office/drawing/2016/5/14/chartex" xmlns:mc="http://schemas.openxmlformats.org/markup-compatibility/2006" xmlns:aink="http://schemas.microsoft.com/office/drawing/2016/ink" xmlns:am3d="http://schemas.microsoft.com/office/drawing/2017/model3d" xmlns:o="urn:schemas-microsoft-com:office:office" xmlns:oel="http://schemas.microsoft.com/office/2019/extlst" xmlns:r="http://schemas.openxmlformats.org/officeDocument/2006/relationships" xmlns:m="http://schemas.openxmlformats.org/officeDocument/2006/math" xmlns:v="urn:schemas-microsoft-com:vml" xmlns:wp14="http://schemas.microsoft.com/office/word/2010/wordprocessingDrawing" xmlns:wp="http://schemas.openxmlformats.org/drawingml/2006/wordprocessingDrawing" xmlns:w10="urn:schemas-microsoft-com:office:word" xmlns:w="http://schemas.openxmlformats.org/wordprocessingml/2006/main" xmlns:w14="http://schemas.microsoft.com/office/word/2010/wordml" xmlns:w15="http://schemas.microsoft.com/office/word/2012/wordml" xmlns:w16cex="http://schemas.microsoft.com/office/word/2018/wordml/cex" xmlns:w16cid="http://schemas.microsoft.com/office/word/2016/wordml/cid" xmlns:w16="http://schemas.microsoft.com/office/word/2018/wordml" xmlns:w16du="http://schemas.microsoft.com/office/word/2023/wordml/word16du" xmlns:w16sdtdh="http://schemas.microsoft.com/office/word/2020/wordml/sdtdatahash" xmlns:w16se="http://schemas.microsoft.com/office/word/2015/wordml/symex" xmlns:wpg="http://schemas.microsoft.com/office/word/2010/wordprocessingGroup" xmlns:wpi="http://schemas.microsoft.com/office/word/2010/wordprocessingInk" xmlns:wne="http://schemas.microsoft.com/office/word/2006/wordml" xmlns:wps="http://schemas.microsoft.com/office/word/2010/wordprocessingShape" mc:Ignorable="w14 w15 w16se w16cid w16 w16cex w16sdtdh w16du wp14">
+  <w16cid:commentId w16cid:paraId="21BA771E" w16cid:durableId="4ED344DB"/>
+  <w16cid:commentId w16cid:paraId="1608CDCD" w16cid:durableId="194AD78A"/>
+  <w16cid:commentId w16cid:paraId="43224D20" w16cid:durableId="423E40AB"/>
+  <w16cid:commentId w16cid:paraId="4CD2EE69" w16cid:durableId="023EB0F0"/>
+  <w16cid:commentId w16cid:paraId="6AE8DA19" w16cid:durableId="3AC34367"/>
+  <w16cid:commentId w16cid:paraId="280C9247" w16cid:durableId="4F8DEAF6"/>
+  <w16cid:commentId w16cid:paraId="458857B3" w16cid:durableId="220BBBEB"/>
+  <w16cid:commentId w16cid:paraId="7DFD5509" w16cid:durableId="4A880901"/>
+  <w16cid:commentId w16cid:paraId="6DF58DDC" w16cid:durableId="775E73D1"/>
+  <w16cid:commentId w16cid:paraId="0CA83B0A" w16cid:durableId="30926799"/>
+  <w16cid:commentId w16cid:paraId="7390902A" w16cid:durableId="47CA7148"/>
+  <w16cid:commentId w16cid:paraId="60D4EAC5" w16cid:durableId="7B77DC45"/>
+  <w16cid:commentId w16cid:paraId="24B6E846" w16cid:durableId="307EC23C"/>
+  <w16cid:commentId w16cid:paraId="773E8D64" w16cid:durableId="2B900AC5"/>
+  <w16cid:commentId w16cid:paraId="0D5E4A1F" w16cid:durableId="4090F332"/>
+  <w16cid:commentId w16cid:paraId="26679B14" w16cid:durableId="1AD8BC58"/>
+  <w16cid:commentId w16cid:paraId="6A67672C" w16cid:durableId="5A0D6554"/>
+  <w16cid:commentId w16cid:paraId="65937E11" w16cid:durableId="161F0A47"/>
+  <w16cid:commentId w16cid:paraId="2FD9C073" w16cid:durableId="084BF421"/>
+  <w16cid:commentId w16cid:paraId="759AD275" w16cid:durableId="0829C35C"/>
+  <w16cid:commentId w16cid:paraId="3936E352" w16cid:durableId="128B8A13"/>
+  <w16cid:commentId w16cid:paraId="64253841" w16cid:durableId="2E6F1C48"/>
   <w16cid:commentId w16cid:paraId="0777E6AE" w16cid:durableId="0765D92B"/>
+  <w16cid:commentId w16cid:paraId="35729443" w16cid:durableId="1C101DE3"/>
+  <w16cid:commentId w16cid:paraId="7A3B8100" w16cid:durableId="3EE8461F"/>
+  <w16cid:commentId w16cid:paraId="4F3F7F02" w16cid:durableId="32F261D8"/>
 </w16cid:commentsIds>
 </file>
 
@@ -4002,6 +5693,119 @@
     </w:lvl>
   </w:abstractNum>
   <w:abstractNum w:abstractNumId="2" w15:restartNumberingAfterBreak="0">
+    <w:nsid w:val="0C281DB9"/>
+    <w:multiLevelType w:val="multilevel"/>
+    <w:tmpl w:val="0EA0645E"/>
+    <w:lvl w:ilvl="0">
+      <w:start w:val="1"/>
+      <w:numFmt w:val="decimal"/>
+      <w:lvlText w:val="%1"/>
+      <w:lvlJc w:val="left"/>
+      <w:pPr>
+        <w:ind w:left="360" w:hanging="360"/>
+      </w:pPr>
+      <w:rPr>
+        <w:rFonts w:hint="default"/>
+      </w:rPr>
+    </w:lvl>
+    <w:lvl w:ilvl="1">
+      <w:start w:val="2"/>
+      <w:numFmt w:val="decimal"/>
+      <w:lvlText w:val="%1.%2"/>
+      <w:lvlJc w:val="left"/>
+      <w:pPr>
+        <w:ind w:left="630" w:hanging="360"/>
+      </w:pPr>
+      <w:rPr>
+        <w:rFonts w:hint="default"/>
+      </w:rPr>
+    </w:lvl>
+    <w:lvl w:ilvl="2">
+      <w:start w:val="1"/>
+      <w:numFmt w:val="decimal"/>
+      <w:lvlText w:val="%1.%2.%3"/>
+      <w:lvlJc w:val="left"/>
+      <w:pPr>
+        <w:ind w:left="1260" w:hanging="720"/>
+      </w:pPr>
+      <w:rPr>
+        <w:rFonts w:hint="default"/>
+      </w:rPr>
+    </w:lvl>
+    <w:lvl w:ilvl="3">
+      <w:start w:val="1"/>
+      <w:numFmt w:val="decimal"/>
+      <w:lvlText w:val="%1.%2.%3.%4"/>
+      <w:lvlJc w:val="left"/>
+      <w:pPr>
+        <w:ind w:left="1530" w:hanging="720"/>
+      </w:pPr>
+      <w:rPr>
+        <w:rFonts w:hint="default"/>
+      </w:rPr>
+    </w:lvl>
+    <w:lvl w:ilvl="4">
+      <w:start w:val="1"/>
+      <w:numFmt w:val="decimal"/>
+      <w:lvlText w:val="%1.%2.%3.%4.%5"/>
+      <w:lvlJc w:val="left"/>
+      <w:pPr>
+        <w:ind w:left="2160" w:hanging="1080"/>
+      </w:pPr>
+      <w:rPr>
+        <w:rFonts w:hint="default"/>
+      </w:rPr>
+    </w:lvl>
+    <w:lvl w:ilvl="5">
+      <w:start w:val="1"/>
+      <w:numFmt w:val="decimal"/>
+      <w:lvlText w:val="%1.%2.%3.%4.%5.%6"/>
+      <w:lvlJc w:val="left"/>
+      <w:pPr>
+        <w:ind w:left="2430" w:hanging="1080"/>
+      </w:pPr>
+      <w:rPr>
+        <w:rFonts w:hint="default"/>
+      </w:rPr>
+    </w:lvl>
+    <w:lvl w:ilvl="6">
+      <w:start w:val="1"/>
+      <w:numFmt w:val="decimal"/>
+      <w:lvlText w:val="%1.%2.%3.%4.%5.%6.%7"/>
+      <w:lvlJc w:val="left"/>
+      <w:pPr>
+        <w:ind w:left="3060" w:hanging="1440"/>
+      </w:pPr>
+      <w:rPr>
+        <w:rFonts w:hint="default"/>
+      </w:rPr>
+    </w:lvl>
+    <w:lvl w:ilvl="7">
+      <w:start w:val="1"/>
+      <w:numFmt w:val="decimal"/>
+      <w:lvlText w:val="%1.%2.%3.%4.%5.%6.%7.%8"/>
+      <w:lvlJc w:val="left"/>
+      <w:pPr>
+        <w:ind w:left="3330" w:hanging="1440"/>
+      </w:pPr>
+      <w:rPr>
+        <w:rFonts w:hint="default"/>
+      </w:rPr>
+    </w:lvl>
+    <w:lvl w:ilvl="8">
+      <w:start w:val="1"/>
+      <w:numFmt w:val="decimal"/>
+      <w:lvlText w:val="%1.%2.%3.%4.%5.%6.%7.%8.%9"/>
+      <w:lvlJc w:val="left"/>
+      <w:pPr>
+        <w:ind w:left="3600" w:hanging="1440"/>
+      </w:pPr>
+      <w:rPr>
+        <w:rFonts w:hint="default"/>
+      </w:rPr>
+    </w:lvl>
+  </w:abstractNum>
+  <w:abstractNum w:abstractNumId="3" w15:restartNumberingAfterBreak="0">
     <w:nsid w:val="1AFD069F"/>
     <w:multiLevelType w:val="hybridMultilevel"/>
     <w:tmpl w:val="5C06B99A"/>
@@ -4087,7 +5891,7 @@
       </w:pPr>
     </w:lvl>
   </w:abstractNum>
-  <w:abstractNum w:abstractNumId="3" w15:restartNumberingAfterBreak="0">
+  <w:abstractNum w:abstractNumId="4" w15:restartNumberingAfterBreak="0">
     <w:nsid w:val="1B1649EF"/>
     <w:multiLevelType w:val="hybridMultilevel"/>
     <w:tmpl w:val="A69C2BC6"/>
@@ -4173,7 +5977,7 @@
       </w:pPr>
     </w:lvl>
   </w:abstractNum>
-  <w:abstractNum w:abstractNumId="4" w15:restartNumberingAfterBreak="0">
+  <w:abstractNum w:abstractNumId="5" w15:restartNumberingAfterBreak="0">
     <w:nsid w:val="1F000A2C"/>
     <w:multiLevelType w:val="hybridMultilevel"/>
     <w:tmpl w:val="5E8A2C6E"/>
@@ -4259,7 +6063,7 @@
       </w:pPr>
     </w:lvl>
   </w:abstractNum>
-  <w:abstractNum w:abstractNumId="5" w15:restartNumberingAfterBreak="0">
+  <w:abstractNum w:abstractNumId="6" w15:restartNumberingAfterBreak="0">
     <w:nsid w:val="212130F7"/>
     <w:multiLevelType w:val="hybridMultilevel"/>
     <w:tmpl w:val="EB7EDDBA"/>
@@ -4348,7 +6152,7 @@
       </w:pPr>
     </w:lvl>
   </w:abstractNum>
-  <w:abstractNum w:abstractNumId="6" w15:restartNumberingAfterBreak="0">
+  <w:abstractNum w:abstractNumId="7" w15:restartNumberingAfterBreak="0">
     <w:nsid w:val="356A7230"/>
     <w:multiLevelType w:val="hybridMultilevel"/>
     <w:tmpl w:val="E0863398"/>
@@ -4461,7 +6265,7 @@
       </w:rPr>
     </w:lvl>
   </w:abstractNum>
-  <w:abstractNum w:abstractNumId="7" w15:restartNumberingAfterBreak="0">
+  <w:abstractNum w:abstractNumId="8" w15:restartNumberingAfterBreak="0">
     <w:nsid w:val="37AB56C0"/>
     <w:multiLevelType w:val="hybridMultilevel"/>
     <w:tmpl w:val="26829DCC"/>
@@ -4574,7 +6378,7 @@
       </w:rPr>
     </w:lvl>
   </w:abstractNum>
-  <w:abstractNum w:abstractNumId="8" w15:restartNumberingAfterBreak="0">
+  <w:abstractNum w:abstractNumId="9" w15:restartNumberingAfterBreak="0">
     <w:nsid w:val="38E3172A"/>
     <w:multiLevelType w:val="hybridMultilevel"/>
     <w:tmpl w:val="BE80C03A"/>
@@ -4664,7 +6468,7 @@
       </w:pPr>
     </w:lvl>
   </w:abstractNum>
-  <w:abstractNum w:abstractNumId="9" w15:restartNumberingAfterBreak="0">
+  <w:abstractNum w:abstractNumId="10" w15:restartNumberingAfterBreak="0">
     <w:nsid w:val="3F5C5C2F"/>
     <w:multiLevelType w:val="hybridMultilevel"/>
     <w:tmpl w:val="8CB23118"/>
@@ -4753,7 +6557,7 @@
       </w:pPr>
     </w:lvl>
   </w:abstractNum>
-  <w:abstractNum w:abstractNumId="10" w15:restartNumberingAfterBreak="0">
+  <w:abstractNum w:abstractNumId="11" w15:restartNumberingAfterBreak="0">
     <w:nsid w:val="3FB710B3"/>
     <w:multiLevelType w:val="hybridMultilevel"/>
     <w:tmpl w:val="AC6660FC"/>
@@ -4866,7 +6670,7 @@
       </w:rPr>
     </w:lvl>
   </w:abstractNum>
-  <w:abstractNum w:abstractNumId="11" w15:restartNumberingAfterBreak="0">
+  <w:abstractNum w:abstractNumId="12" w15:restartNumberingAfterBreak="0">
     <w:nsid w:val="552E1476"/>
     <w:multiLevelType w:val="hybridMultilevel"/>
     <w:tmpl w:val="92DA511E"/>
@@ -4955,7 +6759,7 @@
       </w:pPr>
     </w:lvl>
   </w:abstractNum>
-  <w:abstractNum w:abstractNumId="12" w15:restartNumberingAfterBreak="0">
+  <w:abstractNum w:abstractNumId="13" w15:restartNumberingAfterBreak="0">
     <w:nsid w:val="61887929"/>
     <w:multiLevelType w:val="hybridMultilevel"/>
     <w:tmpl w:val="B73AC914"/>
@@ -5068,7 +6872,7 @@
       </w:rPr>
     </w:lvl>
   </w:abstractNum>
-  <w:abstractNum w:abstractNumId="13" w15:restartNumberingAfterBreak="0">
+  <w:abstractNum w:abstractNumId="14" w15:restartNumberingAfterBreak="0">
     <w:nsid w:val="6322B179"/>
     <w:multiLevelType w:val="hybridMultilevel"/>
     <w:tmpl w:val="63483E1E"/>
@@ -5154,7 +6958,7 @@
       </w:pPr>
     </w:lvl>
   </w:abstractNum>
-  <w:abstractNum w:abstractNumId="14" w15:restartNumberingAfterBreak="0">
+  <w:abstractNum w:abstractNumId="15" w15:restartNumberingAfterBreak="0">
     <w:nsid w:val="670B50B1"/>
     <w:multiLevelType w:val="hybridMultilevel"/>
     <w:tmpl w:val="EB7EDDBA"/>
@@ -5243,7 +7047,7 @@
       </w:pPr>
     </w:lvl>
   </w:abstractNum>
-  <w:abstractNum w:abstractNumId="15" w15:restartNumberingAfterBreak="0">
+  <w:abstractNum w:abstractNumId="16" w15:restartNumberingAfterBreak="0">
     <w:nsid w:val="6C472ED0"/>
     <w:multiLevelType w:val="hybridMultilevel"/>
     <w:tmpl w:val="55120BC8"/>
@@ -5356,7 +7160,7 @@
       </w:rPr>
     </w:lvl>
   </w:abstractNum>
-  <w:abstractNum w:abstractNumId="16" w15:restartNumberingAfterBreak="0">
+  <w:abstractNum w:abstractNumId="17" w15:restartNumberingAfterBreak="0">
     <w:nsid w:val="7BAD7EE6"/>
     <w:multiLevelType w:val="hybridMultilevel"/>
     <w:tmpl w:val="0E8A27C0"/>
@@ -5469,7 +7273,120 @@
       </w:rPr>
     </w:lvl>
   </w:abstractNum>
-  <w:abstractNum w:abstractNumId="17" w15:restartNumberingAfterBreak="0">
+  <w:abstractNum w:abstractNumId="18" w15:restartNumberingAfterBreak="0">
+    <w:nsid w:val="7D8A71B2"/>
+    <w:multiLevelType w:val="multilevel"/>
+    <w:tmpl w:val="00EE1EDE"/>
+    <w:lvl w:ilvl="0">
+      <w:start w:val="1"/>
+      <w:numFmt w:val="decimal"/>
+      <w:lvlText w:val="%1"/>
+      <w:lvlJc w:val="left"/>
+      <w:pPr>
+        <w:ind w:left="360" w:hanging="360"/>
+      </w:pPr>
+      <w:rPr>
+        <w:rFonts w:hint="default"/>
+      </w:rPr>
+    </w:lvl>
+    <w:lvl w:ilvl="1">
+      <w:start w:val="7"/>
+      <w:numFmt w:val="decimal"/>
+      <w:lvlText w:val="%1.%2"/>
+      <w:lvlJc w:val="left"/>
+      <w:pPr>
+        <w:ind w:left="360" w:hanging="360"/>
+      </w:pPr>
+      <w:rPr>
+        <w:rFonts w:hint="default"/>
+      </w:rPr>
+    </w:lvl>
+    <w:lvl w:ilvl="2">
+      <w:start w:val="1"/>
+      <w:numFmt w:val="decimal"/>
+      <w:lvlText w:val="%1.%2.%3"/>
+      <w:lvlJc w:val="left"/>
+      <w:pPr>
+        <w:ind w:left="720" w:hanging="720"/>
+      </w:pPr>
+      <w:rPr>
+        <w:rFonts w:hint="default"/>
+      </w:rPr>
+    </w:lvl>
+    <w:lvl w:ilvl="3">
+      <w:start w:val="1"/>
+      <w:numFmt w:val="decimal"/>
+      <w:lvlText w:val="%1.%2.%3.%4"/>
+      <w:lvlJc w:val="left"/>
+      <w:pPr>
+        <w:ind w:left="720" w:hanging="720"/>
+      </w:pPr>
+      <w:rPr>
+        <w:rFonts w:hint="default"/>
+      </w:rPr>
+    </w:lvl>
+    <w:lvl w:ilvl="4">
+      <w:start w:val="1"/>
+      <w:numFmt w:val="decimal"/>
+      <w:lvlText w:val="%1.%2.%3.%4.%5"/>
+      <w:lvlJc w:val="left"/>
+      <w:pPr>
+        <w:ind w:left="1080" w:hanging="1080"/>
+      </w:pPr>
+      <w:rPr>
+        <w:rFonts w:hint="default"/>
+      </w:rPr>
+    </w:lvl>
+    <w:lvl w:ilvl="5">
+      <w:start w:val="1"/>
+      <w:numFmt w:val="decimal"/>
+      <w:lvlText w:val="%1.%2.%3.%4.%5.%6"/>
+      <w:lvlJc w:val="left"/>
+      <w:pPr>
+        <w:ind w:left="1080" w:hanging="1080"/>
+      </w:pPr>
+      <w:rPr>
+        <w:rFonts w:hint="default"/>
+      </w:rPr>
+    </w:lvl>
+    <w:lvl w:ilvl="6">
+      <w:start w:val="1"/>
+      <w:numFmt w:val="decimal"/>
+      <w:lvlText w:val="%1.%2.%3.%4.%5.%6.%7"/>
+      <w:lvlJc w:val="left"/>
+      <w:pPr>
+        <w:ind w:left="1440" w:hanging="1440"/>
+      </w:pPr>
+      <w:rPr>
+        <w:rFonts w:hint="default"/>
+      </w:rPr>
+    </w:lvl>
+    <w:lvl w:ilvl="7">
+      <w:start w:val="1"/>
+      <w:numFmt w:val="decimal"/>
+      <w:lvlText w:val="%1.%2.%3.%4.%5.%6.%7.%8"/>
+      <w:lvlJc w:val="left"/>
+      <w:pPr>
+        <w:ind w:left="1440" w:hanging="1440"/>
+      </w:pPr>
+      <w:rPr>
+        <w:rFonts w:hint="default"/>
+      </w:rPr>
+    </w:lvl>
+    <w:lvl w:ilvl="8">
+      <w:start w:val="1"/>
+      <w:numFmt w:val="decimal"/>
+      <w:lvlText w:val="%1.%2.%3.%4.%5.%6.%7.%8.%9"/>
+      <w:lvlJc w:val="left"/>
+      <w:pPr>
+        <w:ind w:left="1440" w:hanging="1440"/>
+      </w:pPr>
+      <w:rPr>
+        <w:rFonts w:hint="default"/>
+      </w:rPr>
+    </w:lvl>
+  </w:abstractNum>
+  <w:abstractNum w:abstractNumId="19" w15:restartNumberingAfterBreak="0">
     <w:nsid w:val="7DFC7B74"/>
     <w:multiLevelType w:val="hybridMultilevel"/>
     <w:tmpl w:val="69E4BAD6"/>
@@ -5559,64 +7476,76 @@
     </w:lvl>
   </w:abstractNum>
   <w:num w:numId="1" w16cid:durableId="1194883904">
-    <w:abstractNumId w:val="3"/>
+    <w:abstractNumId w:val="4"/>
   </w:num>
   <w:num w:numId="2" w16cid:durableId="821115644">
     <w:abstractNumId w:val="1"/>
   </w:num>
   <w:num w:numId="3" w16cid:durableId="1859999554">
-    <w:abstractNumId w:val="13"/>
+    <w:abstractNumId w:val="14"/>
   </w:num>
   <w:num w:numId="4" w16cid:durableId="568153404">
-    <w:abstractNumId w:val="2"/>
+    <w:abstractNumId w:val="3"/>
   </w:num>
   <w:num w:numId="5" w16cid:durableId="1918128131">
-    <w:abstractNumId w:val="11"/>
+    <w:abstractNumId w:val="12"/>
   </w:num>
   <w:num w:numId="6" w16cid:durableId="1962221304">
+    <w:abstractNumId w:val="8"/>
+  </w:num>
+  <w:num w:numId="7" w16cid:durableId="741682935">
+    <w:abstractNumId w:val="9"/>
+  </w:num>
+  <w:num w:numId="8" w16cid:durableId="438524747">
+    <w:abstractNumId w:val="5"/>
+  </w:num>
+  <w:num w:numId="9" w16cid:durableId="1924482872">
+    <w:abstractNumId w:val="17"/>
+  </w:num>
+  <w:num w:numId="10" w16cid:durableId="1028678357">
+    <w:abstractNumId w:val="10"/>
+  </w:num>
+  <w:num w:numId="11" w16cid:durableId="1418095167">
     <w:abstractNumId w:val="7"/>
   </w:num>
-  <w:num w:numId="7" w16cid:durableId="741682935">
-    <w:abstractNumId w:val="8"/>
-  </w:num>
-  <w:num w:numId="8" w16cid:durableId="438524747">
-    <w:abstractNumId w:val="4"/>
-  </w:num>
-  <w:num w:numId="9" w16cid:durableId="1924482872">
+  <w:num w:numId="12" w16cid:durableId="1098912704">
     <w:abstractNumId w:val="16"/>
   </w:num>
-  <w:num w:numId="10" w16cid:durableId="1028678357">
-    <w:abstractNumId w:val="9"/>
+  <w:num w:numId="13" w16cid:durableId="1176269463">
+    <w:abstractNumId w:val="15"/>
   </w:num>
-  <w:num w:numId="11" w16cid:durableId="1418095167">
+  <w:num w:numId="14" w16cid:durableId="781270074">
     <w:abstractNumId w:val="6"/>
   </w:num>
-  <w:num w:numId="12" w16cid:durableId="1098912704">
-    <w:abstractNumId w:val="15"/>
-  </w:num>
-  <w:num w:numId="13" w16cid:durableId="1176269463">
-    <w:abstractNumId w:val="14"/>
-  </w:num>
-  <w:num w:numId="14" w16cid:durableId="781270074">
-    <w:abstractNumId w:val="5"/>
-  </w:num>
   <w:num w:numId="15" w16cid:durableId="404112649">
-    <w:abstractNumId w:val="17"/>
+    <w:abstractNumId w:val="19"/>
   </w:num>
   <w:num w:numId="16" w16cid:durableId="1640183471">
     <w:abstractNumId w:val="0"/>
   </w:num>
   <w:num w:numId="17" w16cid:durableId="1226603326">
-    <w:abstractNumId w:val="10"/>
+    <w:abstractNumId w:val="11"/>
   </w:num>
   <w:num w:numId="18" w16cid:durableId="903685391">
-    <w:abstractNumId w:val="12"/>
+    <w:abstractNumId w:val="13"/>
+  </w:num>
+  <w:num w:numId="19" w16cid:durableId="1662275446">
+    <w:abstractNumId w:val="2"/>
+  </w:num>
+  <w:num w:numId="20" w16cid:durableId="1496265545">
+    <w:abstractNumId w:val="18"/>
   </w:num>
 </w:numbering>
 </file>
 
 <file path=word/people.xml><?xml version="1.0" encoding="utf-8"?>
 <w15:people xmlns:wpc="http://schemas.microsoft.com/office/word/2010/wordprocessingCanvas" xmlns:cx="http://schemas.microsoft.com/office/drawing/2014/chartex" xmlns:cx1="http://schemas.microsoft.com/office/drawing/2015/9/8/chartex" xmlns:cx2="http://schemas.microsoft.com/office/drawing/2015/10/21/chartex" xmlns:cx3="http://schemas.microsoft.com/office/drawing/2016/5/9/chartex" xmlns:cx4="http://schemas.microsoft.com/office/drawing/2016/5/10/chartex" xmlns:cx5="http://schemas.microsoft.com/office/drawing/2016/5/11/chartex" xmlns:cx6="http://schemas.microsoft.com/office/drawing/2016/5/12/chartex" xmlns:cx7="http://schemas.microsoft.com/office/drawing/2016/5/13/chartex" xmlns:cx8="http://schemas.microsoft.com/office/drawing/2016/5/14/chartex" xmlns:mc="http://schemas.openxmlformats.org/markup-compatibility/2006" xmlns:aink="http://schemas.microsoft.com/office/drawing/2016/ink" xmlns:am3d="http://schemas.microsoft.com/office/drawing/2017/model3d" xmlns:o="urn:schemas-microsoft-com:office:office" xmlns:oel="http://schemas.microsoft.com/office/2019/extlst" xmlns:r="http://schemas.openxmlformats.org/officeDocument/2006/relationships" xmlns:m="http://schemas.openxmlformats.org/officeDocument/2006/math" xmlns:v="urn:schemas-microsoft-com:vml" xmlns:wp14="http://schemas.microsoft.com/office/word/2010/wordprocessingDrawing" xmlns:wp="http://schemas.openxmlformats.org/drawingml/2006/wordprocessingDrawing" xmlns:w10="urn:schemas-microsoft-com:office:word" xmlns:w="http://schemas.openxmlformats.org/wordprocessingml/2006/main" xmlns:w14="http://schemas.microsoft.com/office/word/2010/wordml" xmlns:w15="http://schemas.microsoft.com/office/word/2012/wordml" xmlns:w16cex="http://schemas.microsoft.com/office/word/2018/wordml/cex" xmlns:w16cid="http://schemas.microsoft.com/office/word/2016/wordml/cid" xmlns:w16="http://schemas.microsoft.com/office/word/2018/wordml" xmlns:w16du="http://schemas.microsoft.com/office/word/2023/wordml/word16du" xmlns:w16sdtdh="http://schemas.microsoft.com/office/word/2020/wordml/sdtdatahash" xmlns:w16se="http://schemas.microsoft.com/office/word/2015/wordml/symex" xmlns:wpg="http://schemas.microsoft.com/office/word/2010/wordprocessingGroup" xmlns:wpi="http://schemas.microsoft.com/office/word/2010/wordprocessingInk" xmlns:wne="http://schemas.microsoft.com/office/word/2006/wordml" xmlns:wps="http://schemas.microsoft.com/office/word/2010/wordprocessingShape" mc:Ignorable="w14 w15 w16se w16cid w16 w16cex w16sdtdh w16du wp14">
+  <w15:person w15:author="Eileen Patten">
+    <w15:presenceInfo w15:providerId="AD" w15:userId="S::epatten@ghsc-psm.org::1435f844-2e18-4350-91cd-c517af9606be"/>
+  </w15:person>
+  <w15:person w15:author="Jaya Chimnani">
+    <w15:presenceInfo w15:providerId="AD" w15:userId="S::jchimnani@ghsc-psm.org::ecbef806-2cce-4c78-ac5f-92a29961d8e1"/>
+  </w15:person>
   <w15:person w15:author="Japnit Kaur">
     <w15:presenceInfo w15:providerId="AD" w15:userId="S::jkaur@ghsc-psm.org::1ad94de0-fb5d-4eaa-a56e-62b1318cf5f3"/>
   </w15:person>
@@ -6132,7 +8061,6 @@
   <w:style w:type="character" w:default="1" w:styleId="DefaultParagraphFont">
     <w:name w:val="Default Paragraph Font"/>
     <w:uiPriority w:val="1"/>
-    <w:semiHidden/>
     <w:unhideWhenUsed/>
   </w:style>
   <w:style w:type="table" w:default="1" w:styleId="TableNormal">
@@ -6459,6 +8387,66 @@
       <w:color w:val="2F5496" w:themeColor="accent1" w:themeShade="BF"/>
     </w:rPr>
   </w:style>
+  <w:style w:type="paragraph" w:styleId="TOC3">
+    <w:name w:val="toc 3"/>
+    <w:basedOn w:val="Normal"/>
+    <w:next w:val="Normal"/>
+    <w:autoRedefine/>
+    <w:uiPriority w:val="39"/>
+    <w:unhideWhenUsed/>
+    <w:rsid w:val="00AE782A"/>
+    <w:pPr>
+      <w:spacing w:after="100"/>
+      <w:ind w:left="440"/>
+    </w:pPr>
+  </w:style>
+  <w:style w:type="paragraph" w:styleId="TOC4">
+    <w:name w:val="toc 4"/>
+    <w:basedOn w:val="Normal"/>
+    <w:next w:val="Normal"/>
+    <w:autoRedefine/>
+    <w:uiPriority w:val="39"/>
+    <w:unhideWhenUsed/>
+    <w:rsid w:val="00AE782A"/>
+    <w:pPr>
+      <w:spacing w:after="100"/>
+      <w:ind w:left="660"/>
+    </w:pPr>
+  </w:style>
+  <w:style w:type="paragraph" w:styleId="TOC5">
+    <w:name w:val="toc 5"/>
+    <w:basedOn w:val="Normal"/>
+    <w:next w:val="Normal"/>
+    <w:autoRedefine/>
+    <w:uiPriority w:val="39"/>
+    <w:unhideWhenUsed/>
+    <w:rsid w:val="00AE782A"/>
+    <w:pPr>
+      <w:spacing w:after="100"/>
+      <w:ind w:left="880"/>
+    </w:pPr>
+  </w:style>
+  <w:style w:type="paragraph" w:styleId="Revision">
+    <w:name w:val="Revision"/>
+    <w:hidden/>
+    <w:uiPriority w:val="99"/>
+    <w:semiHidden/>
+    <w:rsid w:val="00355E20"/>
+    <w:pPr>
+      <w:spacing w:after="0" w:line="240" w:lineRule="auto"/>
+    </w:pPr>
+  </w:style>
+  <w:style w:type="character" w:styleId="Mention">
+    <w:name w:val="Mention"/>
+    <w:basedOn w:val="DefaultParagraphFont"/>
+    <w:uiPriority w:val="99"/>
+    <w:unhideWhenUsed/>
+    <w:rsid w:val="000C45F8"/>
+    <w:rPr>
+      <w:color w:val="2B579A"/>
+      <w:shd w:val="clear" w:color="auto" w:fill="E1DFDD"/>
+    </w:rPr>
+  </w:style>
 </w:styles>
 </file>
 
@@ -6764,17 +8752,13 @@
       <Terms xmlns="http://schemas.microsoft.com/office/infopath/2007/PartnerControls"/>
     </hbf0c10381aa4bd59932b5b7da857fed>
     <TaxCatchAll xmlns="8d7096d6-fc66-4344-9e3f-2445529a09f6" xsi:nil="true"/>
-    <lcf76f155ced4ddcb4097134ff3c332f xmlns="b7be7346-b261-4047-a383-cd48c860b5f8">
-      <Terms xmlns="http://schemas.microsoft.com/office/infopath/2007/PartnerControls"/>
-    </lcf76f155ced4ddcb4097134ff3c332f>
-    <_Flow_SignoffStatus xmlns="b7be7346-b261-4047-a383-cd48c860b5f8" xsi:nil="true"/>
   </documentManagement>
 </p:properties>
 </file>
 
 <file path=customXml/item2.xml><?xml version="1.0" encoding="utf-8"?>
 <?mso-contentType ?>
-<SharedContentType xmlns="Microsoft.SharePoint.Taxonomy.ContentTypeSync" SourceId="822e118f-d533-465d-b5ca-7beed2256e09" ContentTypeId="0x0101008DA58B5CA681664FAB24816C56F4108502" PreviousValue="false"/>
+<SharedContentType xmlns="Microsoft.SharePoint.Taxonomy.ContentTypeSync" SourceId="822e118f-d533-465d-b5ca-7beed2256e09" ContentTypeId="0x0101008DA58B5CA681664FAB24816C56F4108510" PreviousValue="false"/>
 </file>
 
 <file path=customXml/item3.xml><?xml version="1.0" encoding="utf-8"?>
@@ -6787,11 +8771,9 @@
 </file>
 
 <file path=customXml/item4.xml><?xml version="1.0" encoding="utf-8"?>
-<ct:contentTypeSchema xmlns:ct="http://schemas.microsoft.com/office/2006/metadata/contentType" xmlns:ma="http://schemas.microsoft.com/office/2006/metadata/properties/metaAttributes" ct:_="" ma:_="" ma:contentTypeName="Project Technical Implementation" ma:contentTypeID="0x0101008DA58B5CA681664FAB24816C56F4108502009CAAE62126547F4F8527BD2C86B36B47" ma:contentTypeVersion="28" ma:contentTypeDescription="" ma:contentTypeScope="" ma:versionID="e6526749b076e999c0a289f50311049a">
-  <xsd:schema xmlns:xsd="http://www.w3.org/2001/XMLSchema" xmlns:xs="http://www.w3.org/2001/XMLSchema" xmlns:p="http://schemas.microsoft.com/office/2006/metadata/properties" xmlns:ns2="8d7096d6-fc66-4344-9e3f-2445529a09f6" xmlns:ns3="b7be7346-b261-4047-a383-cd48c860b5f8" xmlns:ns4="7a6d29d1-4c24-4b72-b7c2-92ed0f2397a2" targetNamespace="http://schemas.microsoft.com/office/2006/metadata/properties" ma:root="true" ma:fieldsID="1bdff2c733668601b88a81ddf0d0bc27" ns2:_="" ns3:_="" ns4:_="">
+<ct:contentTypeSchema xmlns:ct="http://schemas.microsoft.com/office/2006/metadata/contentType" xmlns:ma="http://schemas.microsoft.com/office/2006/metadata/properties/metaAttributes" ct:_="" ma:_="" ma:contentTypeName="Project Task Orders" ma:contentTypeID="0x0101008DA58B5CA681664FAB24816C56F41085100064DC7806C538D1449B4CC3075070A103" ma:contentTypeVersion="9" ma:contentTypeDescription="" ma:contentTypeScope="" ma:versionID="7e1f98507afd7400d58e1fa3185a7ff8">
+  <xsd:schema xmlns:xsd="http://www.w3.org/2001/XMLSchema" xmlns:xs="http://www.w3.org/2001/XMLSchema" xmlns:p="http://schemas.microsoft.com/office/2006/metadata/properties" xmlns:ns2="8d7096d6-fc66-4344-9e3f-2445529a09f6" targetNamespace="http://schemas.microsoft.com/office/2006/metadata/properties" ma:root="true" ma:fieldsID="492fecefac8229efb2cd30935f1f25cd" ns2:_="">
     <xsd:import namespace="8d7096d6-fc66-4344-9e3f-2445529a09f6"/>
-    <xsd:import namespace="b7be7346-b261-4047-a383-cd48c860b5f8"/>
-    <xsd:import namespace="7a6d29d1-4c24-4b72-b7c2-92ed0f2397a2"/>
     <xsd:element name="properties">
       <xsd:complexType>
         <xsd:sequence>
@@ -6801,23 +8783,6 @@
                 <xsd:element ref="ns2:hbf0c10381aa4bd59932b5b7da857fed" minOccurs="0"/>
                 <xsd:element ref="ns2:TaxCatchAll" minOccurs="0"/>
                 <xsd:element ref="ns2:TaxCatchAllLabel" minOccurs="0"/>
-                <xsd:element ref="ns3:MediaServiceMetadata" minOccurs="0"/>
-                <xsd:element ref="ns3:MediaServiceFastMetadata" minOccurs="0"/>
-                <xsd:element ref="ns3:MediaServiceAutoTags" minOccurs="0"/>
-                <xsd:element ref="ns3:MediaServiceDateTaken" minOccurs="0"/>
-                <xsd:element ref="ns3:MediaServiceLocation" minOccurs="0"/>
-                <xsd:element ref="ns3:MediaServiceOCR" minOccurs="0"/>
-                <xsd:element ref="ns3:MediaServiceEventHashCode" minOccurs="0"/>
-                <xsd:element ref="ns3:MediaServiceGenerationTime" minOccurs="0"/>
-                <xsd:element ref="ns3:MediaServiceAutoKeyPoints" minOccurs="0"/>
-                <xsd:element ref="ns3:MediaServiceKeyPoints" minOccurs="0"/>
-                <xsd:element ref="ns3:MediaLengthInSeconds" minOccurs="0"/>
-                <xsd:element ref="ns3:lcf76f155ced4ddcb4097134ff3c332f" minOccurs="0"/>
-                <xsd:element ref="ns4:SharedWithUsers" minOccurs="0"/>
-                <xsd:element ref="ns4:SharedWithDetails" minOccurs="0"/>
-                <xsd:element ref="ns3:MediaServiceObjectDetectorVersions" minOccurs="0"/>
-                <xsd:element ref="ns3:_Flow_SignoffStatus" minOccurs="0"/>
-                <xsd:element ref="ns3:MediaServiceSearchProperties" minOccurs="0"/>
               </xsd:all>
             </xsd:complexType>
           </xsd:element>
@@ -6835,7 +8800,7 @@
         </xsd:sequence>
       </xsd:complexType>
     </xsd:element>
-    <xsd:element name="TaxCatchAll" ma:index="9" nillable="true" ma:displayName="Taxonomy Catch All Column" ma:description="" ma:hidden="true" ma:list="{e9b77476-2439-421c-a205-5b08dd25d70e}" ma:internalName="TaxCatchAll" ma:showField="CatchAllData" ma:web="7a6d29d1-4c24-4b72-b7c2-92ed0f2397a2">
+    <xsd:element name="TaxCatchAll" ma:index="9" nillable="true" ma:displayName="Taxonomy Catch All Column" ma:hidden="true" ma:list="{55cf9c8a-78a3-4561-85a9-0a0514ac3c6b}" ma:internalName="TaxCatchAll" ma:showField="CatchAllData" ma:web="854bdaf2-bd23-4f9a-b8cb-7de5fd396210">
       <xsd:complexType>
         <xsd:complexContent>
           <xsd:extension base="dms:MultiChoiceLookup">
@@ -6846,7 +8811,7 @@
         </xsd:complexContent>
       </xsd:complexType>
     </xsd:element>
-    <xsd:element name="TaxCatchAllLabel" ma:index="10" nillable="true" ma:displayName="Taxonomy Catch All Column1" ma:description="" ma:hidden="true" ma:list="{e9b77476-2439-421c-a205-5b08dd25d70e}" ma:internalName="TaxCatchAllLabel" ma:readOnly="true" ma:showField="CatchAllDataLabel" ma:web="7a6d29d1-4c24-4b72-b7c2-92ed0f2397a2">
+    <xsd:element name="TaxCatchAllLabel" ma:index="10" nillable="true" ma:displayName="Taxonomy Catch All Column1" ma:hidden="true" ma:list="{55cf9c8a-78a3-4561-85a9-0a0514ac3c6b}" ma:internalName="TaxCatchAllLabel" ma:readOnly="true" ma:showField="CatchAllDataLabel" ma:web="854bdaf2-bd23-4f9a-b8cb-7de5fd396210">
       <xsd:complexType>
         <xsd:complexContent>
           <xsd:extension base="dms:MultiChoiceLookup">
@@ -6856,121 +8821,6 @@
           </xsd:extension>
         </xsd:complexContent>
       </xsd:complexType>
-    </xsd:element>
-  </xsd:schema>
-  <xsd:schema xmlns:xsd="http://www.w3.org/2001/XMLSchema" xmlns:xs="http://www.w3.org/2001/XMLSchema" xmlns:dms="http://schemas.microsoft.com/office/2006/documentManagement/types" xmlns:pc="http://schemas.microsoft.com/office/infopath/2007/PartnerControls" targetNamespace="b7be7346-b261-4047-a383-cd48c860b5f8" elementFormDefault="qualified">
-    <xsd:import namespace="http://schemas.microsoft.com/office/2006/documentManagement/types"/>
-    <xsd:import namespace="http://schemas.microsoft.com/office/infopath/2007/PartnerControls"/>
-    <xsd:element name="MediaServiceMetadata" ma:index="12" nillable="true" ma:displayName="MediaServiceMetadata" ma:description="" ma:hidden="true" ma:internalName="MediaServiceMetadata" ma:readOnly="true">
-      <xsd:simpleType>
-        <xsd:restriction base="dms:Note"/>
-      </xsd:simpleType>
-    </xsd:element>
-    <xsd:element name="MediaServiceFastMetadata" ma:index="13" nillable="true" ma:displayName="MediaServiceFastMetadata" ma:description="" ma:hidden="true" ma:internalName="MediaServiceFastMetadata" ma:readOnly="true">
-      <xsd:simpleType>
-        <xsd:restriction base="dms:Note"/>
-      </xsd:simpleType>
-    </xsd:element>
-    <xsd:element name="MediaServiceAutoTags" ma:index="14" nillable="true" ma:displayName="MediaServiceAutoTags" ma:description="" ma:internalName="MediaServiceAutoTags" ma:readOnly="true">
-      <xsd:simpleType>
-        <xsd:restriction base="dms:Text"/>
-      </xsd:simpleType>
-    </xsd:element>
-    <xsd:element name="MediaServiceDateTaken" ma:index="15" nillable="true" ma:displayName="MediaServiceDateTaken" ma:description="" ma:hidden="true" ma:internalName="MediaServiceDateTaken" ma:readOnly="true">
-      <xsd:simpleType>
-        <xsd:restriction base="dms:Text"/>
-      </xsd:simpleType>
-    </xsd:element>
-    <xsd:element name="MediaServiceLocation" ma:index="16" nillable="true" ma:displayName="MediaServiceLocation" ma:description="" ma:internalName="MediaServiceLocation" ma:readOnly="true">
-      <xsd:simpleType>
-        <xsd:restriction base="dms:Text"/>
-      </xsd:simpleType>
-    </xsd:element>
-    <xsd:element name="MediaServiceOCR" ma:index="17" nillable="true" ma:displayName="MediaServiceOCR" ma:internalName="MediaServiceOCR" ma:readOnly="true">
-      <xsd:simpleType>
-        <xsd:restriction base="dms:Note">
-          <xsd:maxLength value="255"/>
-        </xsd:restriction>
-      </xsd:simpleType>
-    </xsd:element>
-    <xsd:element name="MediaServiceEventHashCode" ma:index="18" nillable="true" ma:displayName="MediaServiceEventHashCode" ma:hidden="true" ma:internalName="MediaServiceEventHashCode" ma:readOnly="true">
-      <xsd:simpleType>
-        <xsd:restriction base="dms:Text"/>
-      </xsd:simpleType>
-    </xsd:element>
-    <xsd:element name="MediaServiceGenerationTime" ma:index="19" nillable="true" ma:displayName="MediaServiceGenerationTime" ma:hidden="true" ma:internalName="MediaServiceGenerationTime" ma:readOnly="true">
-      <xsd:simpleType>
-        <xsd:restriction base="dms:Text"/>
-      </xsd:simpleType>
-    </xsd:element>
-    <xsd:element name="MediaServiceAutoKeyPoints" ma:index="20" nillable="true" ma:displayName="MediaServiceAutoKeyPoints" ma:hidden="true" ma:internalName="MediaServiceAutoKeyPoints" ma:readOnly="true">
-      <xsd:simpleType>
-        <xsd:restriction base="dms:Note"/>
-      </xsd:simpleType>
-    </xsd:element>
-    <xsd:element name="MediaServiceKeyPoints" ma:index="21" nillable="true" ma:displayName="KeyPoints" ma:internalName="MediaServiceKeyPoints" ma:readOnly="true">
-      <xsd:simpleType>
-        <xsd:restriction base="dms:Note">
-          <xsd:maxLength value="255"/>
-        </xsd:restriction>
-      </xsd:simpleType>
-    </xsd:element>
-    <xsd:element name="MediaLengthInSeconds" ma:index="22" nillable="true" ma:displayName="Length (seconds)" ma:internalName="MediaLengthInSeconds" ma:readOnly="true">
-      <xsd:simpleType>
-        <xsd:restriction base="dms:Unknown"/>
-      </xsd:simpleType>
-    </xsd:element>
-    <xsd:element name="lcf76f155ced4ddcb4097134ff3c332f" ma:index="24" nillable="true" ma:taxonomy="true" ma:internalName="lcf76f155ced4ddcb4097134ff3c332f" ma:taxonomyFieldName="MediaServiceImageTags" ma:displayName="Image Tags" ma:readOnly="false" ma:fieldId="{5cf76f15-5ced-4ddc-b409-7134ff3c332f}" ma:taxonomyMulti="true" ma:sspId="822e118f-d533-465d-b5ca-7beed2256e09" ma:termSetId="09814cd3-568e-fe90-9814-8d621ff8fb84" ma:anchorId="fba54fb3-c3e1-fe81-a776-ca4b69148c4d" ma:open="true" ma:isKeyword="false">
-      <xsd:complexType>
-        <xsd:sequence>
-          <xsd:element ref="pc:Terms" minOccurs="0" maxOccurs="1"/>
-        </xsd:sequence>
-      </xsd:complexType>
-    </xsd:element>
-    <xsd:element name="MediaServiceObjectDetectorVersions" ma:index="27" nillable="true" ma:displayName="MediaServiceObjectDetectorVersions" ma:description="" ma:hidden="true" ma:indexed="true" ma:internalName="MediaServiceObjectDetectorVersions" ma:readOnly="true">
-      <xsd:simpleType>
-        <xsd:restriction base="dms:Text"/>
-      </xsd:simpleType>
-    </xsd:element>
-    <xsd:element name="_Flow_SignoffStatus" ma:index="28" nillable="true" ma:displayName="Sign-off status" ma:internalName="Sign_x002d_off_x0020_status">
-      <xsd:simpleType>
-        <xsd:restriction base="dms:Text"/>
-      </xsd:simpleType>
-    </xsd:element>
-    <xsd:element name="MediaServiceSearchProperties" ma:index="29" nillable="true" ma:displayName="MediaServiceSearchProperties" ma:hidden="true" ma:internalName="MediaServiceSearchProperties" ma:readOnly="true">
-      <xsd:simpleType>
-        <xsd:restriction base="dms:Note"/>
-      </xsd:simpleType>
-    </xsd:element>
-  </xsd:schema>
-  <xsd:schema xmlns:xsd="http://www.w3.org/2001/XMLSchema" xmlns:xs="http://www.w3.org/2001/XMLSchema" xmlns:dms="http://schemas.microsoft.com/office/2006/documentManagement/types" xmlns:pc="http://schemas.microsoft.com/office/infopath/2007/PartnerControls" targetNamespace="7a6d29d1-4c24-4b72-b7c2-92ed0f2397a2" elementFormDefault="qualified">
-    <xsd:import namespace="http://schemas.microsoft.com/office/2006/documentManagement/types"/>
-    <xsd:import namespace="http://schemas.microsoft.com/office/infopath/2007/PartnerControls"/>
-    <xsd:element name="SharedWithUsers" ma:index="25" nillable="true" ma:displayName="Shared With" ma:internalName="SharedWithUsers" ma:readOnly="true">
-      <xsd:complexType>
-        <xsd:complexContent>
-          <xsd:extension base="dms:UserMulti">
-            <xsd:sequence>
-              <xsd:element name="UserInfo" minOccurs="0" maxOccurs="unbounded">
-                <xsd:complexType>
-                  <xsd:sequence>
-                    <xsd:element name="DisplayName" type="xsd:string" minOccurs="0"/>
-                    <xsd:element name="AccountId" type="dms:UserId" minOccurs="0" nillable="true"/>
-                    <xsd:element name="AccountType" type="xsd:string" minOccurs="0"/>
-                  </xsd:sequence>
-                </xsd:complexType>
-              </xsd:element>
-            </xsd:sequence>
-          </xsd:extension>
-        </xsd:complexContent>
-      </xsd:complexType>
-    </xsd:element>
-    <xsd:element name="SharedWithDetails" ma:index="26" nillable="true" ma:displayName="Shared With Details" ma:internalName="SharedWithDetails" ma:readOnly="true">
-      <xsd:simpleType>
-        <xsd:restriction base="dms:Note">
-          <xsd:maxLength value="255"/>
-        </xsd:restriction>
-      </xsd:simpleType>
     </xsd:element>
   </xsd:schema>
   <xsd:schema xmlns="http://schemas.openxmlformats.org/package/2006/metadata/core-properties" xmlns:xsd="http://www.w3.org/2001/XMLSchema" xmlns:xsi="http://www.w3.org/2001/XMLSchema-instance" xmlns:dc="http://purl.org/dc/elements/1.1/" xmlns:dcterms="http://purl.org/dc/terms/" xmlns:odoc="http://schemas.microsoft.com/internal/obd" targetNamespace="http://schemas.openxmlformats.org/package/2006/metadata/core-properties" elementFormDefault="qualified" attributeFormDefault="unqualified" blockDefault="#all">
@@ -7072,19 +8922,22 @@
 </ct:contentTypeSchema>
 </file>
 
+<file path=customXml/item5.xml><?xml version="1.0" encoding="utf-8"?>
+<b:Sources xmlns:b="http://schemas.openxmlformats.org/officeDocument/2006/bibliography" xmlns="http://schemas.openxmlformats.org/officeDocument/2006/bibliography" SelectedStyle="\APASixthEditionOfficeOnline.xsl" StyleName="APA" Version="6"/>
+</file>
+
 <file path=customXml/itemProps1.xml><?xml version="1.0" encoding="utf-8"?>
 <ds:datastoreItem xmlns:ds="http://schemas.openxmlformats.org/officeDocument/2006/customXml" ds:itemID="{0A1B97B1-B4F3-485A-B178-6F665CC22294}">
   <ds:schemaRefs>
     <ds:schemaRef ds:uri="http://schemas.microsoft.com/office/2006/metadata/properties"/>
     <ds:schemaRef ds:uri="http://schemas.microsoft.com/office/infopath/2007/PartnerControls"/>
     <ds:schemaRef ds:uri="8d7096d6-fc66-4344-9e3f-2445529a09f6"/>
-    <ds:schemaRef ds:uri="b7be7346-b261-4047-a383-cd48c860b5f8"/>
   </ds:schemaRefs>
 </ds:datastoreItem>
 </file>
 
 <file path=customXml/itemProps2.xml><?xml version="1.0" encoding="utf-8"?>
-<ds:datastoreItem xmlns:ds="http://schemas.openxmlformats.org/officeDocument/2006/customXml" ds:itemID="{EDB557A2-ED71-4866-9E35-3448060A97CF}">
+<ds:datastoreItem xmlns:ds="http://schemas.openxmlformats.org/officeDocument/2006/customXml" ds:itemID="{15860113-3420-4886-BA10-9B6C4E41E3F5}">
   <ds:schemaRefs>
     <ds:schemaRef ds:uri="Microsoft.SharePoint.Taxonomy.ContentTypeSync"/>
   </ds:schemaRefs>
@@ -7100,15 +8953,13 @@
 </file>
 
 <file path=customXml/itemProps4.xml><?xml version="1.0" encoding="utf-8"?>
-<ds:datastoreItem xmlns:ds="http://schemas.openxmlformats.org/officeDocument/2006/customXml" ds:itemID="{EAE80967-CB5E-46D3-BED6-54AC9BEE2A94}">
+<ds:datastoreItem xmlns:ds="http://schemas.openxmlformats.org/officeDocument/2006/customXml" ds:itemID="{C58EA168-E000-469D-B928-4770C0987EF9}">
   <ds:schemaRefs>
     <ds:schemaRef ds:uri="http://schemas.microsoft.com/office/2006/metadata/contentType"/>
     <ds:schemaRef ds:uri="http://schemas.microsoft.com/office/2006/metadata/properties/metaAttributes"/>
     <ds:schemaRef ds:uri="http://www.w3.org/2001/XMLSchema"/>
     <ds:schemaRef ds:uri="http://schemas.microsoft.com/office/2006/metadata/properties"/>
     <ds:schemaRef ds:uri="8d7096d6-fc66-4344-9e3f-2445529a09f6"/>
-    <ds:schemaRef ds:uri="b7be7346-b261-4047-a383-cd48c860b5f8"/>
-    <ds:schemaRef ds:uri="7a6d29d1-4c24-4b72-b7c2-92ed0f2397a2"/>
     <ds:schemaRef ds:uri="http://schemas.microsoft.com/office/2006/documentManagement/types"/>
     <ds:schemaRef ds:uri="http://schemas.microsoft.com/office/infopath/2007/PartnerControls"/>
     <ds:schemaRef ds:uri="http://schemas.openxmlformats.org/package/2006/metadata/core-properties"/>
@@ -7117,4 +8968,12 @@
     <ds:schemaRef ds:uri="http://schemas.microsoft.com/internal/obd"/>
   </ds:schemaRefs>
 </ds:datastoreItem>
+</file>
+
+<file path=customXml/itemProps5.xml><?xml version="1.0" encoding="utf-8"?>
+<ds:datastoreItem xmlns:ds="http://schemas.openxmlformats.org/officeDocument/2006/customXml" ds:itemID="{867F456B-6246-4F3B-BA2B-D680244F8156}">
+  <ds:schemaRefs>
+    <ds:schemaRef ds:uri="http://schemas.openxmlformats.org/officeDocument/2006/bibliography"/>
+  </ds:schemaRefs>
+</ds:datastoreItem>
 </file>
</xml_diff>